<commit_message>
updated some stuff on doc
updated some stuff on doc
</commit_message>
<xml_diff>
--- a/project.docx
+++ b/project.docx
@@ -72,7 +72,6 @@
           <w:szCs w:val="32"/>
         </w:rPr>
       </w:pPr>
-      <w:proofErr w:type="gramStart"/>
       <w:r>
         <w:rPr>
           <w:rFonts w:cstheme="minorHAnsi"/>
@@ -81,9 +80,8 @@
           <w:sz w:val="32"/>
           <w:szCs w:val="32"/>
         </w:rPr>
-        <w:t>Gar(</w:t>
-      </w:r>
-      <w:proofErr w:type="gramEnd"/>
+        <w:t>Gar(John) Lee A</w:t>
+      </w:r>
       <w:r>
         <w:rPr>
           <w:rFonts w:cstheme="minorHAnsi"/>
@@ -92,9 +90,12 @@
           <w:sz w:val="32"/>
           <w:szCs w:val="32"/>
         </w:rPr>
-        <w:t>John) Lee A</w:t>
-      </w:r>
-      <w:r>
+        <w:t>00911868</w:t>
+      </w:r>
+    </w:p>
+    <w:p>
+      <w:pPr>
+        <w:spacing w:line="480" w:lineRule="auto"/>
         <w:rPr>
           <w:rFonts w:cstheme="minorHAnsi"/>
           <w:b/>
@@ -102,8 +103,7 @@
           <w:sz w:val="32"/>
           <w:szCs w:val="32"/>
         </w:rPr>
-        <w:t>00911868</w:t>
-      </w:r>
+      </w:pPr>
     </w:p>
     <w:p>
       <w:pPr>
@@ -224,10 +224,7 @@
           <w:szCs w:val="32"/>
         </w:rPr>
       </w:pPr>
-    </w:p>
-    <w:p>
-      <w:pPr>
-        <w:spacing w:line="480" w:lineRule="auto"/>
+      <w:r>
         <w:rPr>
           <w:rFonts w:cstheme="minorHAnsi"/>
           <w:b/>
@@ -235,8 +232,151 @@
           <w:sz w:val="32"/>
           <w:szCs w:val="32"/>
         </w:rPr>
-      </w:pPr>
-      <w:r>
+        <w:lastRenderedPageBreak/>
+        <w:t>List of services used</w:t>
+      </w:r>
+    </w:p>
+    <w:p>
+      <w:pPr>
+        <w:pStyle w:val="ListParagraph"/>
+        <w:numPr>
+          <w:ilvl w:val="0"/>
+          <w:numId w:val="9"/>
+        </w:numPr>
+        <w:spacing w:line="480" w:lineRule="auto"/>
+        <w:rPr>
+          <w:rFonts w:cstheme="minorHAnsi"/>
+          <w:sz w:val="24"/>
+          <w:szCs w:val="24"/>
+        </w:rPr>
+      </w:pPr>
+      <w:r>
+        <w:rPr>
+          <w:rFonts w:cstheme="minorHAnsi"/>
+          <w:sz w:val="24"/>
+          <w:szCs w:val="24"/>
+        </w:rPr>
+        <w:t>Cognito</w:t>
+      </w:r>
+    </w:p>
+    <w:p>
+      <w:pPr>
+        <w:pStyle w:val="ListParagraph"/>
+        <w:numPr>
+          <w:ilvl w:val="0"/>
+          <w:numId w:val="9"/>
+        </w:numPr>
+        <w:spacing w:line="480" w:lineRule="auto"/>
+        <w:rPr>
+          <w:rFonts w:cstheme="minorHAnsi"/>
+          <w:sz w:val="24"/>
+          <w:szCs w:val="24"/>
+        </w:rPr>
+      </w:pPr>
+      <w:r>
+        <w:rPr>
+          <w:rFonts w:cstheme="minorHAnsi"/>
+          <w:sz w:val="24"/>
+          <w:szCs w:val="24"/>
+        </w:rPr>
+        <w:t>Lambda</w:t>
+      </w:r>
+    </w:p>
+    <w:p>
+      <w:pPr>
+        <w:pStyle w:val="ListParagraph"/>
+        <w:numPr>
+          <w:ilvl w:val="0"/>
+          <w:numId w:val="9"/>
+        </w:numPr>
+        <w:spacing w:line="480" w:lineRule="auto"/>
+        <w:rPr>
+          <w:rFonts w:cstheme="minorHAnsi"/>
+          <w:sz w:val="24"/>
+          <w:szCs w:val="24"/>
+        </w:rPr>
+      </w:pPr>
+      <w:r>
+        <w:rPr>
+          <w:rFonts w:cstheme="minorHAnsi"/>
+          <w:sz w:val="24"/>
+          <w:szCs w:val="24"/>
+        </w:rPr>
+        <w:t>Simple Email Service</w:t>
+      </w:r>
+    </w:p>
+    <w:p>
+      <w:pPr>
+        <w:pStyle w:val="ListParagraph"/>
+        <w:numPr>
+          <w:ilvl w:val="0"/>
+          <w:numId w:val="9"/>
+        </w:numPr>
+        <w:spacing w:line="480" w:lineRule="auto"/>
+        <w:rPr>
+          <w:rFonts w:cstheme="minorHAnsi"/>
+          <w:sz w:val="24"/>
+          <w:szCs w:val="24"/>
+        </w:rPr>
+      </w:pPr>
+      <w:r>
+        <w:rPr>
+          <w:rFonts w:cstheme="minorHAnsi"/>
+          <w:sz w:val="24"/>
+          <w:szCs w:val="24"/>
+        </w:rPr>
+        <w:t>API Gateway</w:t>
+      </w:r>
+    </w:p>
+    <w:p>
+      <w:pPr>
+        <w:pStyle w:val="ListParagraph"/>
+        <w:numPr>
+          <w:ilvl w:val="0"/>
+          <w:numId w:val="9"/>
+        </w:numPr>
+        <w:spacing w:line="480" w:lineRule="auto"/>
+        <w:rPr>
+          <w:rFonts w:cstheme="minorHAnsi"/>
+          <w:sz w:val="24"/>
+          <w:szCs w:val="24"/>
+        </w:rPr>
+      </w:pPr>
+      <w:r>
+        <w:rPr>
+          <w:rFonts w:cstheme="minorHAnsi"/>
+          <w:sz w:val="24"/>
+          <w:szCs w:val="24"/>
+        </w:rPr>
+        <w:t>DynamoDB</w:t>
+      </w:r>
+    </w:p>
+    <w:p>
+      <w:pPr>
+        <w:pStyle w:val="ListParagraph"/>
+        <w:numPr>
+          <w:ilvl w:val="0"/>
+          <w:numId w:val="9"/>
+        </w:numPr>
+        <w:spacing w:line="480" w:lineRule="auto"/>
+        <w:rPr>
+          <w:rFonts w:cstheme="minorHAnsi"/>
+          <w:sz w:val="24"/>
+          <w:szCs w:val="24"/>
+        </w:rPr>
+      </w:pPr>
+      <w:r>
+        <w:rPr>
+          <w:rFonts w:cstheme="minorHAnsi"/>
+          <w:sz w:val="24"/>
+          <w:szCs w:val="24"/>
+        </w:rPr>
+        <w:t>S3 Bucket</w:t>
+      </w:r>
+    </w:p>
+    <w:p>
+      <w:pPr>
+        <w:spacing w:line="480" w:lineRule="auto"/>
         <w:rPr>
           <w:rFonts w:cstheme="minorHAnsi"/>
           <w:b/>
@@ -244,151 +384,8 @@
           <w:sz w:val="32"/>
           <w:szCs w:val="32"/>
         </w:rPr>
-        <w:lastRenderedPageBreak/>
-        <w:t>List of services used</w:t>
-      </w:r>
-    </w:p>
-    <w:p>
-      <w:pPr>
-        <w:pStyle w:val="ListParagraph"/>
-        <w:numPr>
-          <w:ilvl w:val="0"/>
-          <w:numId w:val="9"/>
-        </w:numPr>
-        <w:spacing w:line="480" w:lineRule="auto"/>
-        <w:rPr>
-          <w:rFonts w:cstheme="minorHAnsi"/>
-          <w:sz w:val="24"/>
-          <w:szCs w:val="24"/>
-        </w:rPr>
-      </w:pPr>
-      <w:r>
-        <w:rPr>
-          <w:rFonts w:cstheme="minorHAnsi"/>
-          <w:sz w:val="24"/>
-          <w:szCs w:val="24"/>
-        </w:rPr>
-        <w:t>Cognito</w:t>
-      </w:r>
-    </w:p>
-    <w:p>
-      <w:pPr>
-        <w:pStyle w:val="ListParagraph"/>
-        <w:numPr>
-          <w:ilvl w:val="0"/>
-          <w:numId w:val="9"/>
-        </w:numPr>
-        <w:spacing w:line="480" w:lineRule="auto"/>
-        <w:rPr>
-          <w:rFonts w:cstheme="minorHAnsi"/>
-          <w:sz w:val="24"/>
-          <w:szCs w:val="24"/>
-        </w:rPr>
-      </w:pPr>
-      <w:r>
-        <w:rPr>
-          <w:rFonts w:cstheme="minorHAnsi"/>
-          <w:sz w:val="24"/>
-          <w:szCs w:val="24"/>
-        </w:rPr>
-        <w:t>Lambda</w:t>
-      </w:r>
-    </w:p>
-    <w:p>
-      <w:pPr>
-        <w:pStyle w:val="ListParagraph"/>
-        <w:numPr>
-          <w:ilvl w:val="0"/>
-          <w:numId w:val="9"/>
-        </w:numPr>
-        <w:spacing w:line="480" w:lineRule="auto"/>
-        <w:rPr>
-          <w:rFonts w:cstheme="minorHAnsi"/>
-          <w:sz w:val="24"/>
-          <w:szCs w:val="24"/>
-        </w:rPr>
-      </w:pPr>
-      <w:r>
-        <w:rPr>
-          <w:rFonts w:cstheme="minorHAnsi"/>
-          <w:sz w:val="24"/>
-          <w:szCs w:val="24"/>
-        </w:rPr>
-        <w:t>Simple Email Service</w:t>
-      </w:r>
-    </w:p>
-    <w:p>
-      <w:pPr>
-        <w:pStyle w:val="ListParagraph"/>
-        <w:numPr>
-          <w:ilvl w:val="0"/>
-          <w:numId w:val="9"/>
-        </w:numPr>
-        <w:spacing w:line="480" w:lineRule="auto"/>
-        <w:rPr>
-          <w:rFonts w:cstheme="minorHAnsi"/>
-          <w:sz w:val="24"/>
-          <w:szCs w:val="24"/>
-        </w:rPr>
-      </w:pPr>
-      <w:r>
-        <w:rPr>
-          <w:rFonts w:cstheme="minorHAnsi"/>
-          <w:sz w:val="24"/>
-          <w:szCs w:val="24"/>
-        </w:rPr>
-        <w:t>API Gateway</w:t>
-      </w:r>
-    </w:p>
-    <w:p>
-      <w:pPr>
-        <w:pStyle w:val="ListParagraph"/>
-        <w:numPr>
-          <w:ilvl w:val="0"/>
-          <w:numId w:val="9"/>
-        </w:numPr>
-        <w:spacing w:line="480" w:lineRule="auto"/>
-        <w:rPr>
-          <w:rFonts w:cstheme="minorHAnsi"/>
-          <w:sz w:val="24"/>
-          <w:szCs w:val="24"/>
-        </w:rPr>
-      </w:pPr>
-      <w:r>
-        <w:rPr>
-          <w:rFonts w:cstheme="minorHAnsi"/>
-          <w:sz w:val="24"/>
-          <w:szCs w:val="24"/>
-        </w:rPr>
-        <w:t>DynamoDB</w:t>
-      </w:r>
-    </w:p>
-    <w:p>
-      <w:pPr>
-        <w:pStyle w:val="ListParagraph"/>
-        <w:numPr>
-          <w:ilvl w:val="0"/>
-          <w:numId w:val="9"/>
-        </w:numPr>
-        <w:spacing w:line="480" w:lineRule="auto"/>
-        <w:rPr>
-          <w:rFonts w:cstheme="minorHAnsi"/>
-          <w:sz w:val="24"/>
-          <w:szCs w:val="24"/>
-        </w:rPr>
-      </w:pPr>
-      <w:r>
-        <w:rPr>
-          <w:rFonts w:cstheme="minorHAnsi"/>
-          <w:sz w:val="24"/>
-          <w:szCs w:val="24"/>
-        </w:rPr>
-        <w:t>S3 Bucket</w:t>
-      </w:r>
-    </w:p>
-    <w:p>
-      <w:pPr>
-        <w:spacing w:line="480" w:lineRule="auto"/>
+      </w:pPr>
+      <w:r>
         <w:rPr>
           <w:rFonts w:cstheme="minorHAnsi"/>
           <w:b/>
@@ -396,116 +393,116 @@
           <w:sz w:val="32"/>
           <w:szCs w:val="32"/>
         </w:rPr>
-      </w:pPr>
-      <w:r>
+        <w:t>Description</w:t>
+      </w:r>
+    </w:p>
+    <w:p>
+      <w:pPr>
+        <w:spacing w:line="480" w:lineRule="auto"/>
+        <w:rPr>
+          <w:rFonts w:cstheme="minorHAnsi"/>
+          <w:sz w:val="24"/>
+          <w:szCs w:val="24"/>
+        </w:rPr>
+      </w:pPr>
+      <w:r>
+        <w:rPr>
+          <w:rFonts w:cstheme="minorHAnsi"/>
+          <w:sz w:val="24"/>
+          <w:szCs w:val="24"/>
+        </w:rPr>
+        <w:t>We are going to make a serverless web app for booking appointments. The web app requires the authorization of users. The user pool is handled by Cognito.</w:t>
+      </w:r>
+      <w:r>
+        <w:rPr>
+          <w:rFonts w:cstheme="minorHAnsi"/>
+          <w:sz w:val="24"/>
+          <w:szCs w:val="24"/>
+        </w:rPr>
+        <w:t xml:space="preserve"> There will be two dropdowns in the web app. One dropdown is for Book, which has all the free time slots which are available for booking. </w:t>
+      </w:r>
+    </w:p>
+    <w:p>
+      <w:pPr>
+        <w:spacing w:line="480" w:lineRule="auto"/>
+        <w:rPr>
+          <w:rFonts w:cstheme="minorHAnsi"/>
+          <w:sz w:val="24"/>
+          <w:szCs w:val="24"/>
+        </w:rPr>
+      </w:pPr>
+      <w:r>
+        <w:rPr>
+          <w:rFonts w:cstheme="minorHAnsi"/>
+          <w:sz w:val="24"/>
+          <w:szCs w:val="24"/>
+        </w:rPr>
+        <w:t>When a user books one of the timeslots, the web app calls the Lambda function through the A</w:t>
+      </w:r>
+      <w:r>
+        <w:rPr>
+          <w:rFonts w:cstheme="minorHAnsi"/>
+          <w:sz w:val="24"/>
+          <w:szCs w:val="24"/>
+        </w:rPr>
+        <w:t xml:space="preserve">PI </w:t>
+      </w:r>
+      <w:r>
+        <w:rPr>
+          <w:rFonts w:cstheme="minorHAnsi"/>
+          <w:sz w:val="24"/>
+          <w:szCs w:val="24"/>
+        </w:rPr>
+        <w:t xml:space="preserve">Gateway, which stores the data into the DynamoDB. The user will then receive an email confirmation for the time slot that they have booked. </w:t>
+      </w:r>
+    </w:p>
+    <w:p>
+      <w:pPr>
+        <w:spacing w:line="480" w:lineRule="auto"/>
+        <w:rPr>
+          <w:rFonts w:cstheme="minorHAnsi"/>
+          <w:sz w:val="24"/>
+          <w:szCs w:val="24"/>
+        </w:rPr>
+      </w:pPr>
+      <w:r>
+        <w:rPr>
+          <w:rFonts w:cstheme="minorHAnsi"/>
+          <w:sz w:val="24"/>
+          <w:szCs w:val="24"/>
+        </w:rPr>
+        <w:t xml:space="preserve">The second dropdown on the web app is for Waitlist. Time slots that are booked by someone show up in the Waitlist drop down. </w:t>
+      </w:r>
+      <w:r>
+        <w:rPr>
+          <w:rFonts w:cstheme="minorHAnsi"/>
+          <w:sz w:val="24"/>
+          <w:szCs w:val="24"/>
+        </w:rPr>
+        <w:t xml:space="preserve">When a user waitlists for a time slot, the DynamoDB table is updated with the information and an email confirmation is sent to the user. When someone frees up that timeslot that a user is waitlisted for (changes booking), an email notification is </w:t>
+      </w:r>
+      <w:r>
+        <w:rPr>
+          <w:rFonts w:cstheme="minorHAnsi"/>
+          <w:sz w:val="24"/>
+          <w:szCs w:val="24"/>
+        </w:rPr>
+        <w:lastRenderedPageBreak/>
+        <w:t>sent to the users that are waitlisted notifying them that their waitlisted time slot is now available for booking.</w:t>
+      </w:r>
+    </w:p>
+    <w:p>
+      <w:pPr>
+        <w:spacing w:line="480" w:lineRule="auto"/>
         <w:rPr>
           <w:rFonts w:cstheme="minorHAnsi"/>
           <w:b/>
           <w:bCs/>
-          <w:sz w:val="32"/>
-          <w:szCs w:val="32"/>
-        </w:rPr>
-        <w:t>Description</w:t>
-      </w:r>
-    </w:p>
-    <w:p>
-      <w:pPr>
-        <w:spacing w:line="480" w:lineRule="auto"/>
-        <w:rPr>
-          <w:rFonts w:cstheme="minorHAnsi"/>
-          <w:sz w:val="24"/>
-          <w:szCs w:val="24"/>
-        </w:rPr>
-      </w:pPr>
-      <w:r>
-        <w:rPr>
-          <w:rFonts w:cstheme="minorHAnsi"/>
-          <w:sz w:val="24"/>
-          <w:szCs w:val="24"/>
-        </w:rPr>
-        <w:t>We are going to make a serverless web app for booking appointments. The web app requires the authorization of users. The user pool is handled by Cognito.</w:t>
-      </w:r>
-      <w:r>
-        <w:rPr>
-          <w:rFonts w:cstheme="minorHAnsi"/>
-          <w:sz w:val="24"/>
-          <w:szCs w:val="24"/>
-        </w:rPr>
-        <w:t xml:space="preserve"> There will be two dropdowns in the web app. One dropdown is for Book, which has all the free time slots which are available for booking. </w:t>
-      </w:r>
-    </w:p>
-    <w:p>
-      <w:pPr>
-        <w:spacing w:line="480" w:lineRule="auto"/>
-        <w:rPr>
-          <w:rFonts w:cstheme="minorHAnsi"/>
-          <w:sz w:val="24"/>
-          <w:szCs w:val="24"/>
-        </w:rPr>
-      </w:pPr>
-      <w:r>
-        <w:rPr>
-          <w:rFonts w:cstheme="minorHAnsi"/>
-          <w:sz w:val="24"/>
-          <w:szCs w:val="24"/>
-        </w:rPr>
-        <w:t>When a user books one of the timeslots, the web app calls the Lambda function through the A</w:t>
-      </w:r>
-      <w:r>
-        <w:rPr>
-          <w:rFonts w:cstheme="minorHAnsi"/>
-          <w:sz w:val="24"/>
-          <w:szCs w:val="24"/>
-        </w:rPr>
-        <w:t xml:space="preserve">PI </w:t>
-      </w:r>
-      <w:r>
-        <w:rPr>
-          <w:rFonts w:cstheme="minorHAnsi"/>
-          <w:sz w:val="24"/>
-          <w:szCs w:val="24"/>
-        </w:rPr>
-        <w:t xml:space="preserve">Gateway, which stores the data into the DynamoDB. The user will then receive an email confirmation for the time slot that they have booked. </w:t>
-      </w:r>
-    </w:p>
-    <w:p>
-      <w:pPr>
-        <w:spacing w:line="480" w:lineRule="auto"/>
-        <w:rPr>
-          <w:rFonts w:cstheme="minorHAnsi"/>
-          <w:sz w:val="24"/>
-          <w:szCs w:val="24"/>
-        </w:rPr>
-      </w:pPr>
-      <w:r>
-        <w:rPr>
-          <w:rFonts w:cstheme="minorHAnsi"/>
-          <w:sz w:val="24"/>
-          <w:szCs w:val="24"/>
-        </w:rPr>
-        <w:t xml:space="preserve">The second dropdown on the web app is for Waitlist. Time slots that are booked by someone show up in the Waitlist drop down. </w:t>
-      </w:r>
-      <w:r>
-        <w:rPr>
-          <w:rFonts w:cstheme="minorHAnsi"/>
-          <w:sz w:val="24"/>
-          <w:szCs w:val="24"/>
-        </w:rPr>
-        <w:t xml:space="preserve">When a user waitlists for a time slot, the DynamoDB table is updated with the information and an email confirmation is sent to the user. When someone frees up that timeslot that a user is waitlisted for (changes booking), an email notification is </w:t>
-      </w:r>
-      <w:r>
-        <w:rPr>
-          <w:rFonts w:cstheme="minorHAnsi"/>
-          <w:sz w:val="24"/>
-          <w:szCs w:val="24"/>
-        </w:rPr>
-        <w:lastRenderedPageBreak/>
-        <w:t>sent to the users that are waitlisted notifying them that their waitlisted time slot is now available for booking.</w:t>
-      </w:r>
-    </w:p>
-    <w:p>
-      <w:pPr>
-        <w:spacing w:line="480" w:lineRule="auto"/>
+          <w:sz w:val="24"/>
+          <w:szCs w:val="24"/>
+        </w:rPr>
+      </w:pPr>
+      <w:r>
         <w:rPr>
           <w:rFonts w:cstheme="minorHAnsi"/>
           <w:b/>
@@ -513,15 +510,6 @@
           <w:sz w:val="24"/>
           <w:szCs w:val="24"/>
         </w:rPr>
-      </w:pPr>
-      <w:r>
-        <w:rPr>
-          <w:rFonts w:cstheme="minorHAnsi"/>
-          <w:b/>
-          <w:bCs/>
-          <w:sz w:val="24"/>
-          <w:szCs w:val="24"/>
-        </w:rPr>
         <w:t>Notes:</w:t>
       </w:r>
     </w:p>
@@ -566,25 +554,7 @@
           <w:sz w:val="24"/>
           <w:szCs w:val="24"/>
         </w:rPr>
-        <w:t xml:space="preserve">Use </w:t>
-      </w:r>
-      <w:proofErr w:type="spellStart"/>
-      <w:r>
-        <w:rPr>
-          <w:rFonts w:cstheme="minorHAnsi"/>
-          <w:sz w:val="24"/>
-          <w:szCs w:val="24"/>
-        </w:rPr>
-        <w:t>gmail</w:t>
-      </w:r>
-      <w:proofErr w:type="spellEnd"/>
-      <w:r>
-        <w:rPr>
-          <w:rFonts w:cstheme="minorHAnsi"/>
-          <w:sz w:val="24"/>
-          <w:szCs w:val="24"/>
-        </w:rPr>
-        <w:t xml:space="preserve"> accounts for this project.</w:t>
+        <w:t>Use gmail accounts for this project.</w:t>
       </w:r>
     </w:p>
     <w:p>
@@ -867,25 +837,7 @@
           <w:sz w:val="24"/>
           <w:szCs w:val="24"/>
         </w:rPr>
-        <w:t xml:space="preserve">esource with the </w:t>
-      </w:r>
-      <w:proofErr w:type="spellStart"/>
-      <w:r>
-        <w:rPr>
-          <w:rFonts w:cstheme="minorHAnsi"/>
-          <w:sz w:val="24"/>
-          <w:szCs w:val="24"/>
-        </w:rPr>
-        <w:t>arn</w:t>
-      </w:r>
-      <w:proofErr w:type="spellEnd"/>
-      <w:r>
-        <w:rPr>
-          <w:rFonts w:cstheme="minorHAnsi"/>
-          <w:sz w:val="24"/>
-          <w:szCs w:val="24"/>
-        </w:rPr>
-        <w:t xml:space="preserve"> of the bucket</w:t>
+        <w:t>esource with the arn of the bucket</w:t>
       </w:r>
     </w:p>
     <w:p>
@@ -1018,25 +970,7 @@
           <w:sz w:val="24"/>
           <w:szCs w:val="24"/>
         </w:rPr>
-        <w:t xml:space="preserve">            "Action": "s</w:t>
-      </w:r>
-      <w:proofErr w:type="gramStart"/>
-      <w:r>
-        <w:rPr>
-          <w:rFonts w:cstheme="minorHAnsi"/>
-          <w:sz w:val="24"/>
-          <w:szCs w:val="24"/>
-        </w:rPr>
-        <w:t>3:GetObject</w:t>
-      </w:r>
-      <w:proofErr w:type="gramEnd"/>
-      <w:r>
-        <w:rPr>
-          <w:rFonts w:cstheme="minorHAnsi"/>
-          <w:sz w:val="24"/>
-          <w:szCs w:val="24"/>
-        </w:rPr>
-        <w:t>",</w:t>
+        <w:t xml:space="preserve">            "Action": "s3:GetObject",</w:t>
       </w:r>
     </w:p>
     <w:p>
@@ -2267,25 +2201,7 @@
           <w:sz w:val="24"/>
           <w:szCs w:val="24"/>
         </w:rPr>
-        <w:t xml:space="preserve">Go back to the S3 bucket. Select the </w:t>
-      </w:r>
-      <w:proofErr w:type="spellStart"/>
-      <w:r>
-        <w:rPr>
-          <w:rFonts w:cstheme="minorHAnsi"/>
-          <w:sz w:val="24"/>
-          <w:szCs w:val="24"/>
-        </w:rPr>
-        <w:t>js</w:t>
-      </w:r>
-      <w:proofErr w:type="spellEnd"/>
-      <w:r>
-        <w:rPr>
-          <w:rFonts w:cstheme="minorHAnsi"/>
-          <w:sz w:val="24"/>
-          <w:szCs w:val="24"/>
-        </w:rPr>
-        <w:t xml:space="preserve"> folder and download the config.js file</w:t>
+        <w:t>Go back to the S3 bucket. Select the js folder and download the config.js file</w:t>
       </w:r>
     </w:p>
     <w:p>
@@ -2324,25 +2240,7 @@
           <w:sz w:val="24"/>
           <w:szCs w:val="24"/>
         </w:rPr>
-        <w:t xml:space="preserve">config.js file on a text editor. We are going to attach the </w:t>
-      </w:r>
-      <w:proofErr w:type="spellStart"/>
-      <w:r>
-        <w:rPr>
-          <w:rFonts w:cstheme="minorHAnsi"/>
-          <w:sz w:val="24"/>
-          <w:szCs w:val="24"/>
-        </w:rPr>
-        <w:t>cognito</w:t>
-      </w:r>
-      <w:proofErr w:type="spellEnd"/>
-      <w:r>
-        <w:rPr>
-          <w:rFonts w:cstheme="minorHAnsi"/>
-          <w:sz w:val="24"/>
-          <w:szCs w:val="24"/>
-        </w:rPr>
-        <w:t xml:space="preserve"> user pool to the web application.</w:t>
+        <w:t>config.js file on a text editor. We are going to attach the cognito user pool to the web application.</w:t>
       </w:r>
     </w:p>
     <w:p>
@@ -2365,97 +2263,7 @@
           <w:sz w:val="24"/>
           <w:szCs w:val="24"/>
         </w:rPr>
-        <w:t xml:space="preserve">Under the </w:t>
-      </w:r>
-      <w:proofErr w:type="spellStart"/>
-      <w:r>
-        <w:rPr>
-          <w:rFonts w:cstheme="minorHAnsi"/>
-          <w:sz w:val="24"/>
-          <w:szCs w:val="24"/>
-        </w:rPr>
-        <w:t>cognito</w:t>
-      </w:r>
-      <w:proofErr w:type="spellEnd"/>
-      <w:r>
-        <w:rPr>
-          <w:rFonts w:cstheme="minorHAnsi"/>
-          <w:sz w:val="24"/>
-          <w:szCs w:val="24"/>
-        </w:rPr>
-        <w:t xml:space="preserve"> json object, replace the </w:t>
-      </w:r>
-      <w:proofErr w:type="spellStart"/>
-      <w:r>
-        <w:rPr>
-          <w:rFonts w:cstheme="minorHAnsi"/>
-          <w:sz w:val="24"/>
-          <w:szCs w:val="24"/>
-        </w:rPr>
-        <w:t>userPoolId</w:t>
-      </w:r>
-      <w:proofErr w:type="spellEnd"/>
-      <w:r>
-        <w:rPr>
-          <w:rFonts w:cstheme="minorHAnsi"/>
-          <w:sz w:val="24"/>
-          <w:szCs w:val="24"/>
-        </w:rPr>
-        <w:t xml:space="preserve">, </w:t>
-      </w:r>
-      <w:proofErr w:type="spellStart"/>
-      <w:r>
-        <w:rPr>
-          <w:rFonts w:cstheme="minorHAnsi"/>
-          <w:sz w:val="24"/>
-          <w:szCs w:val="24"/>
-        </w:rPr>
-        <w:t>userPoolClientId</w:t>
-      </w:r>
-      <w:proofErr w:type="spellEnd"/>
-      <w:r>
-        <w:rPr>
-          <w:rFonts w:cstheme="minorHAnsi"/>
-          <w:sz w:val="24"/>
-          <w:szCs w:val="24"/>
-        </w:rPr>
-        <w:t xml:space="preserve">, and region with the values saved earlier. Leave the </w:t>
-      </w:r>
-      <w:proofErr w:type="spellStart"/>
-      <w:r>
-        <w:rPr>
-          <w:rFonts w:cstheme="minorHAnsi"/>
-          <w:sz w:val="24"/>
-          <w:szCs w:val="24"/>
-        </w:rPr>
-        <w:t>api</w:t>
-      </w:r>
-      <w:proofErr w:type="spellEnd"/>
-      <w:r>
-        <w:rPr>
-          <w:rFonts w:cstheme="minorHAnsi"/>
-          <w:sz w:val="24"/>
-          <w:szCs w:val="24"/>
-        </w:rPr>
-        <w:t xml:space="preserve"> (</w:t>
-      </w:r>
-      <w:proofErr w:type="spellStart"/>
-      <w:r>
-        <w:rPr>
-          <w:rFonts w:cstheme="minorHAnsi"/>
-          <w:sz w:val="24"/>
-          <w:szCs w:val="24"/>
-        </w:rPr>
-        <w:t>invokeURL</w:t>
-      </w:r>
-      <w:proofErr w:type="spellEnd"/>
-      <w:r>
-        <w:rPr>
-          <w:rFonts w:cstheme="minorHAnsi"/>
-          <w:sz w:val="24"/>
-          <w:szCs w:val="24"/>
-        </w:rPr>
-        <w:t>) for now.</w:t>
+        <w:t>Under the cognito json object, replace the userPoolId, userPoolClientId, and region with the values saved earlier. Leave the api (invokeURL) for now.</w:t>
       </w:r>
     </w:p>
     <w:p>
@@ -2539,25 +2347,7 @@
           <w:sz w:val="24"/>
           <w:szCs w:val="24"/>
         </w:rPr>
-        <w:t xml:space="preserve">Reupload the config.js file back into the </w:t>
-      </w:r>
-      <w:proofErr w:type="spellStart"/>
-      <w:r>
-        <w:rPr>
-          <w:rFonts w:cstheme="minorHAnsi"/>
-          <w:sz w:val="24"/>
-          <w:szCs w:val="24"/>
-        </w:rPr>
-        <w:t>js</w:t>
-      </w:r>
-      <w:proofErr w:type="spellEnd"/>
-      <w:r>
-        <w:rPr>
-          <w:rFonts w:cstheme="minorHAnsi"/>
-          <w:sz w:val="24"/>
-          <w:szCs w:val="24"/>
-        </w:rPr>
-        <w:t xml:space="preserve"> folder in the S3 bucket.</w:t>
+        <w:t>Reupload the config.js file back into the js folder in the S3 bucket.</w:t>
       </w:r>
     </w:p>
     <w:p>
@@ -2652,25 +2442,7 @@
           <w:sz w:val="24"/>
           <w:szCs w:val="24"/>
         </w:rPr>
-        <w:t xml:space="preserve">Register for an account using Gmail. Use a password with greater than 6 characters, an uppercase letter, and a symbol. </w:t>
-      </w:r>
-      <w:proofErr w:type="spellStart"/>
-      <w:r>
-        <w:rPr>
-          <w:rFonts w:cstheme="minorHAnsi"/>
-          <w:sz w:val="24"/>
-          <w:szCs w:val="24"/>
-        </w:rPr>
-        <w:t>Eg</w:t>
-      </w:r>
-      <w:proofErr w:type="spellEnd"/>
-      <w:r>
-        <w:rPr>
-          <w:rFonts w:cstheme="minorHAnsi"/>
-          <w:sz w:val="24"/>
-          <w:szCs w:val="24"/>
-        </w:rPr>
-        <w:t>: Testtest1!</w:t>
+        <w:t>Register for an account using Gmail. Use a password with greater than 6 characters, an uppercase letter, and a symbol. Eg: Testtest1!</w:t>
       </w:r>
     </w:p>
     <w:p>
@@ -2961,25 +2733,7 @@
           <w:sz w:val="24"/>
           <w:szCs w:val="24"/>
         </w:rPr>
-        <w:t xml:space="preserve">Check if the user is created in the </w:t>
-      </w:r>
-      <w:proofErr w:type="spellStart"/>
-      <w:r>
-        <w:rPr>
-          <w:rFonts w:cstheme="minorHAnsi"/>
-          <w:sz w:val="24"/>
-          <w:szCs w:val="24"/>
-        </w:rPr>
-        <w:t>cognito</w:t>
-      </w:r>
-      <w:proofErr w:type="spellEnd"/>
-      <w:r>
-        <w:rPr>
-          <w:rFonts w:cstheme="minorHAnsi"/>
-          <w:sz w:val="24"/>
-          <w:szCs w:val="24"/>
-        </w:rPr>
-        <w:t xml:space="preserve"> user pool.</w:t>
+        <w:t>Check if the user is created in the cognito user pool.</w:t>
       </w:r>
     </w:p>
     <w:p>
@@ -3002,25 +2756,7 @@
           <w:sz w:val="24"/>
           <w:szCs w:val="24"/>
         </w:rPr>
-        <w:t xml:space="preserve">Go to </w:t>
-      </w:r>
-      <w:proofErr w:type="spellStart"/>
-      <w:r>
-        <w:rPr>
-          <w:rFonts w:cstheme="minorHAnsi"/>
-          <w:sz w:val="24"/>
-          <w:szCs w:val="24"/>
-        </w:rPr>
-        <w:t>cognito</w:t>
-      </w:r>
-      <w:proofErr w:type="spellEnd"/>
-      <w:r>
-        <w:rPr>
-          <w:rFonts w:cstheme="minorHAnsi"/>
-          <w:sz w:val="24"/>
-          <w:szCs w:val="24"/>
-        </w:rPr>
-        <w:t xml:space="preserve"> in AWS services.</w:t>
+        <w:t>Go to cognito in AWS services.</w:t>
       </w:r>
     </w:p>
     <w:p>
@@ -3397,33 +3133,15 @@
           <w:szCs w:val="24"/>
         </w:rPr>
         <w:lastRenderedPageBreak/>
-        <w:t xml:space="preserve">Now sign </w:t>
-      </w:r>
-      <w:proofErr w:type="gramStart"/>
-      <w:r>
-        <w:rPr>
-          <w:rFonts w:cstheme="minorHAnsi"/>
-          <w:sz w:val="24"/>
-          <w:szCs w:val="24"/>
-        </w:rPr>
-        <w:t>in</w:t>
-      </w:r>
-      <w:r>
-        <w:rPr>
-          <w:rFonts w:cstheme="minorHAnsi"/>
-          <w:sz w:val="24"/>
-          <w:szCs w:val="24"/>
-        </w:rPr>
-        <w:t xml:space="preserve"> to</w:t>
-      </w:r>
-      <w:proofErr w:type="gramEnd"/>
-      <w:r>
-        <w:rPr>
-          <w:rFonts w:cstheme="minorHAnsi"/>
-          <w:sz w:val="24"/>
-          <w:szCs w:val="24"/>
-        </w:rPr>
-        <w:t xml:space="preserve"> the web app and sign in using the account that was created.</w:t>
+        <w:t>Now sign in</w:t>
+      </w:r>
+      <w:r>
+        <w:rPr>
+          <w:rFonts w:cstheme="minorHAnsi"/>
+          <w:sz w:val="24"/>
+          <w:szCs w:val="24"/>
+        </w:rPr>
+        <w:t xml:space="preserve"> to the web app and sign in using the account that was created.</w:t>
       </w:r>
       <w:r>
         <w:rPr>
@@ -3837,25 +3555,7 @@
           <w:szCs w:val="24"/>
         </w:rPr>
         <w:lastRenderedPageBreak/>
-        <w:t xml:space="preserve">Select the table created, go to the overview tab and save the </w:t>
-      </w:r>
-      <w:proofErr w:type="spellStart"/>
-      <w:r>
-        <w:rPr>
-          <w:rFonts w:cstheme="minorHAnsi"/>
-          <w:sz w:val="24"/>
-          <w:szCs w:val="24"/>
-        </w:rPr>
-        <w:t>arn</w:t>
-      </w:r>
-      <w:proofErr w:type="spellEnd"/>
-      <w:r>
-        <w:rPr>
-          <w:rFonts w:cstheme="minorHAnsi"/>
-          <w:sz w:val="24"/>
-          <w:szCs w:val="24"/>
-        </w:rPr>
-        <w:t xml:space="preserve"> for later</w:t>
+        <w:t>Select the table created, go to the overview tab and save the arn for later</w:t>
       </w:r>
       <w:r>
         <w:rPr>
@@ -4074,7 +3774,6 @@
           <w:szCs w:val="24"/>
         </w:rPr>
       </w:pPr>
-      <w:proofErr w:type="spellStart"/>
       <w:r>
         <w:rPr>
           <w:rFonts w:cstheme="minorHAnsi"/>
@@ -4083,7 +3782,6 @@
         </w:rPr>
         <w:t>AmazonAPIGatewayInvokeFullAccess</w:t>
       </w:r>
-      <w:proofErr w:type="spellEnd"/>
     </w:p>
     <w:p>
       <w:pPr>
@@ -4099,7 +3797,6 @@
           <w:szCs w:val="24"/>
         </w:rPr>
       </w:pPr>
-      <w:proofErr w:type="spellStart"/>
       <w:r>
         <w:rPr>
           <w:rFonts w:cstheme="minorHAnsi"/>
@@ -4108,7 +3805,6 @@
         </w:rPr>
         <w:t>AmazonDynamoDBFullAccess</w:t>
       </w:r>
-      <w:proofErr w:type="spellEnd"/>
     </w:p>
     <w:p>
       <w:pPr>
@@ -4124,7 +3820,6 @@
           <w:szCs w:val="24"/>
         </w:rPr>
       </w:pPr>
-      <w:proofErr w:type="spellStart"/>
       <w:r>
         <w:rPr>
           <w:rFonts w:cstheme="minorHAnsi"/>
@@ -4133,7 +3828,6 @@
         </w:rPr>
         <w:t>AmazonSESFullAccess</w:t>
       </w:r>
-      <w:proofErr w:type="spellEnd"/>
     </w:p>
     <w:p>
       <w:pPr>
@@ -4149,7 +3843,6 @@
           <w:szCs w:val="24"/>
         </w:rPr>
       </w:pPr>
-      <w:proofErr w:type="spellStart"/>
       <w:r>
         <w:rPr>
           <w:rFonts w:cstheme="minorHAnsi"/>
@@ -4158,7 +3851,6 @@
         </w:rPr>
         <w:t>CloudWatchLogsFullAccess</w:t>
       </w:r>
-      <w:proofErr w:type="spellEnd"/>
     </w:p>
     <w:p>
       <w:pPr>
@@ -4174,7 +3866,6 @@
           <w:szCs w:val="24"/>
         </w:rPr>
       </w:pPr>
-      <w:proofErr w:type="spellStart"/>
       <w:r>
         <w:rPr>
           <w:rFonts w:cstheme="minorHAnsi"/>
@@ -4183,7 +3874,6 @@
         </w:rPr>
         <w:t>AWSLambdaBasicExecutionRole</w:t>
       </w:r>
-      <w:proofErr w:type="spellEnd"/>
     </w:p>
     <w:p>
       <w:pPr>
@@ -4354,43 +4044,7 @@
           <w:sz w:val="24"/>
           <w:szCs w:val="24"/>
         </w:rPr>
-        <w:t xml:space="preserve">Enter Role name </w:t>
-      </w:r>
-      <w:proofErr w:type="spellStart"/>
-      <w:r>
-        <w:rPr>
-          <w:rFonts w:cstheme="minorHAnsi"/>
-          <w:sz w:val="24"/>
-          <w:szCs w:val="24"/>
-        </w:rPr>
-        <w:t>Eg.</w:t>
-      </w:r>
-      <w:proofErr w:type="spellEnd"/>
-      <w:r>
-        <w:rPr>
-          <w:rFonts w:cstheme="minorHAnsi"/>
-          <w:sz w:val="24"/>
-          <w:szCs w:val="24"/>
-        </w:rPr>
-        <w:t xml:space="preserve"> </w:t>
-      </w:r>
-      <w:proofErr w:type="spellStart"/>
-      <w:r>
-        <w:rPr>
-          <w:rFonts w:cstheme="minorHAnsi"/>
-          <w:sz w:val="24"/>
-          <w:szCs w:val="24"/>
-        </w:rPr>
-        <w:t>AppointmentRole</w:t>
-      </w:r>
-      <w:proofErr w:type="spellEnd"/>
-      <w:r>
-        <w:rPr>
-          <w:rFonts w:cstheme="minorHAnsi"/>
-          <w:sz w:val="24"/>
-          <w:szCs w:val="24"/>
-        </w:rPr>
-        <w:t>. Click create role.</w:t>
+        <w:t>Enter Role name Eg. AppointmentRole. Click create role.</w:t>
       </w:r>
     </w:p>
     <w:p>
@@ -4484,25 +4138,7 @@
           <w:sz w:val="24"/>
           <w:szCs w:val="24"/>
         </w:rPr>
-        <w:t xml:space="preserve">Create the lambda functions for the </w:t>
-      </w:r>
-      <w:proofErr w:type="spellStart"/>
-      <w:r>
-        <w:rPr>
-          <w:rFonts w:cstheme="minorHAnsi"/>
-          <w:sz w:val="24"/>
-          <w:szCs w:val="24"/>
-        </w:rPr>
-        <w:t>api</w:t>
-      </w:r>
-      <w:proofErr w:type="spellEnd"/>
-      <w:r>
-        <w:rPr>
-          <w:rFonts w:cstheme="minorHAnsi"/>
-          <w:sz w:val="24"/>
-          <w:szCs w:val="24"/>
-        </w:rPr>
-        <w:t xml:space="preserve"> gateway.</w:t>
+        <w:t>Create the lambda functions for the api gateway.</w:t>
       </w:r>
     </w:p>
     <w:p>
@@ -4580,25 +4216,7 @@
           <w:sz w:val="24"/>
           <w:szCs w:val="24"/>
         </w:rPr>
-        <w:t xml:space="preserve">. Enter a function name </w:t>
-      </w:r>
-      <w:proofErr w:type="spellStart"/>
-      <w:r>
-        <w:rPr>
-          <w:rFonts w:cstheme="minorHAnsi"/>
-          <w:sz w:val="24"/>
-          <w:szCs w:val="24"/>
-        </w:rPr>
-        <w:t>Eg.</w:t>
-      </w:r>
-      <w:proofErr w:type="spellEnd"/>
-      <w:r>
-        <w:rPr>
-          <w:rFonts w:cstheme="minorHAnsi"/>
-          <w:sz w:val="24"/>
-          <w:szCs w:val="24"/>
-        </w:rPr>
-        <w:t xml:space="preserve"> home</w:t>
+        <w:t>. Enter a function name Eg. home</w:t>
       </w:r>
     </w:p>
     <w:p>
@@ -4644,18 +4262,8 @@
           <w:sz w:val="24"/>
           <w:szCs w:val="24"/>
         </w:rPr>
-        <w:t xml:space="preserve">Select the role we created earlier, </w:t>
-      </w:r>
-      <w:proofErr w:type="spellStart"/>
-      <w:r>
-        <w:rPr>
-          <w:rFonts w:cstheme="minorHAnsi"/>
-          <w:sz w:val="24"/>
-          <w:szCs w:val="24"/>
-        </w:rPr>
-        <w:t>AppointmentRole</w:t>
-      </w:r>
-      <w:proofErr w:type="spellEnd"/>
+        <w:t>Select the role we created earlier, AppointmentRole</w:t>
+      </w:r>
     </w:p>
     <w:p>
       <w:pPr>
@@ -4907,25 +4515,7 @@
           <w:sz w:val="24"/>
           <w:szCs w:val="24"/>
         </w:rPr>
-        <w:t xml:space="preserve"> from the dynamo </w:t>
-      </w:r>
-      <w:proofErr w:type="spellStart"/>
-      <w:r>
-        <w:rPr>
-          <w:rFonts w:cstheme="minorHAnsi"/>
-          <w:sz w:val="24"/>
-          <w:szCs w:val="24"/>
-        </w:rPr>
-        <w:t>db</w:t>
-      </w:r>
-      <w:proofErr w:type="spellEnd"/>
-      <w:r>
-        <w:rPr>
-          <w:rFonts w:cstheme="minorHAnsi"/>
-          <w:sz w:val="24"/>
-          <w:szCs w:val="24"/>
-        </w:rPr>
-        <w:t xml:space="preserve"> for the home page. The web application will handle which time slots are available for booking and which time slots are already booked and could be waitlisted.</w:t>
+        <w:t xml:space="preserve"> from the dynamo db for the home page. The web application will handle which time slots are available for booking and which time slots are already booked and could be waitlisted.</w:t>
       </w:r>
     </w:p>
     <w:p>
@@ -5597,25 +5187,7 @@
           <w:sz w:val="24"/>
           <w:szCs w:val="24"/>
         </w:rPr>
-        <w:t xml:space="preserve">Verify that this account has been created in the </w:t>
-      </w:r>
-      <w:proofErr w:type="spellStart"/>
-      <w:r>
-        <w:rPr>
-          <w:rFonts w:cstheme="minorHAnsi"/>
-          <w:sz w:val="24"/>
-          <w:szCs w:val="24"/>
-        </w:rPr>
-        <w:t>cognito</w:t>
-      </w:r>
-      <w:proofErr w:type="spellEnd"/>
-      <w:r>
-        <w:rPr>
-          <w:rFonts w:cstheme="minorHAnsi"/>
-          <w:sz w:val="24"/>
-          <w:szCs w:val="24"/>
-        </w:rPr>
-        <w:t xml:space="preserve"> user pool</w:t>
+        <w:t>Verify that this account has been created in the cognito user pool</w:t>
       </w:r>
     </w:p>
     <w:p>
@@ -5638,25 +5210,7 @@
           <w:sz w:val="24"/>
           <w:szCs w:val="24"/>
         </w:rPr>
-        <w:t xml:space="preserve">Go to </w:t>
-      </w:r>
-      <w:proofErr w:type="spellStart"/>
-      <w:r>
-        <w:rPr>
-          <w:rFonts w:cstheme="minorHAnsi"/>
-          <w:sz w:val="24"/>
-          <w:szCs w:val="24"/>
-        </w:rPr>
-        <w:t>cognito</w:t>
-      </w:r>
-      <w:proofErr w:type="spellEnd"/>
-      <w:r>
-        <w:rPr>
-          <w:rFonts w:cstheme="minorHAnsi"/>
-          <w:sz w:val="24"/>
-          <w:szCs w:val="24"/>
-        </w:rPr>
-        <w:t xml:space="preserve"> in services, manage user pools, Appointment Pool, click users and groups on the left.</w:t>
+        <w:t>Go to cognito in services, manage user pools, Appointment Pool, click users and groups on the left.</w:t>
       </w:r>
     </w:p>
     <w:p>
@@ -5755,25 +5309,7 @@
           <w:sz w:val="24"/>
           <w:szCs w:val="24"/>
         </w:rPr>
-        <w:t xml:space="preserve">. Use an existing role and choose the </w:t>
-      </w:r>
-      <w:proofErr w:type="spellStart"/>
-      <w:r>
-        <w:rPr>
-          <w:rFonts w:cstheme="minorHAnsi"/>
-          <w:sz w:val="24"/>
-          <w:szCs w:val="24"/>
-        </w:rPr>
-        <w:t>AppointmentRole</w:t>
-      </w:r>
-      <w:proofErr w:type="spellEnd"/>
-      <w:r>
-        <w:rPr>
-          <w:rFonts w:cstheme="minorHAnsi"/>
-          <w:sz w:val="24"/>
-          <w:szCs w:val="24"/>
-        </w:rPr>
-        <w:t>. C</w:t>
+        <w:t>. Use an existing role and choose the AppointmentRole. C</w:t>
       </w:r>
       <w:r>
         <w:rPr>
@@ -5896,25 +5432,7 @@
           <w:sz w:val="24"/>
           <w:szCs w:val="24"/>
         </w:rPr>
-        <w:t xml:space="preserve">Look at the line of code near the top. For the variable </w:t>
-      </w:r>
-      <w:proofErr w:type="spellStart"/>
-      <w:r>
-        <w:rPr>
-          <w:rFonts w:cstheme="minorHAnsi"/>
-          <w:sz w:val="24"/>
-          <w:szCs w:val="24"/>
-        </w:rPr>
-        <w:t>ses</w:t>
-      </w:r>
-      <w:proofErr w:type="spellEnd"/>
-      <w:r>
-        <w:rPr>
-          <w:rFonts w:cstheme="minorHAnsi"/>
-          <w:sz w:val="24"/>
-          <w:szCs w:val="24"/>
-        </w:rPr>
-        <w:t>, make sure the region is the same as the region that the verified email is (us-west-2).</w:t>
+        <w:t>Look at the line of code near the top. For the variable ses, make sure the region is the same as the region that the verified email is (us-west-2).</w:t>
       </w:r>
     </w:p>
     <w:p>
@@ -5997,45 +5515,7 @@
           <w:sz w:val="24"/>
           <w:szCs w:val="24"/>
         </w:rPr>
-        <w:t xml:space="preserve">Scroll down to the function </w:t>
-      </w:r>
-      <w:proofErr w:type="spellStart"/>
-      <w:r>
-        <w:rPr>
-          <w:rFonts w:cstheme="minorHAnsi"/>
-          <w:sz w:val="24"/>
-          <w:szCs w:val="24"/>
-        </w:rPr>
-        <w:t>sendEmail</w:t>
-      </w:r>
-      <w:proofErr w:type="spellEnd"/>
-      <w:r>
-        <w:rPr>
-          <w:rFonts w:cstheme="minorHAnsi"/>
-          <w:sz w:val="24"/>
-          <w:szCs w:val="24"/>
-        </w:rPr>
-        <w:t>(</w:t>
-      </w:r>
-      <w:proofErr w:type="spellStart"/>
-      <w:proofErr w:type="gramStart"/>
-      <w:r>
-        <w:rPr>
-          <w:rFonts w:cstheme="minorHAnsi"/>
-          <w:sz w:val="24"/>
-          <w:szCs w:val="24"/>
-        </w:rPr>
-        <w:t>recipient,Btime</w:t>
-      </w:r>
-      <w:proofErr w:type="spellEnd"/>
-      <w:proofErr w:type="gramEnd"/>
-      <w:r>
-        <w:rPr>
-          <w:rFonts w:cstheme="minorHAnsi"/>
-          <w:sz w:val="24"/>
-          <w:szCs w:val="24"/>
-        </w:rPr>
-        <w:t xml:space="preserve">). This function uses the SES service to </w:t>
+        <w:t xml:space="preserve">Scroll down to the function sendEmail(recipient,Btime). This function uses the SES service to </w:t>
       </w:r>
       <w:r>
         <w:rPr>
@@ -6174,25 +5654,7 @@
           <w:sz w:val="24"/>
           <w:szCs w:val="24"/>
         </w:rPr>
-        <w:t xml:space="preserve">Scroll up to the username variable. This line grabs the current user that is logged in to </w:t>
-      </w:r>
-      <w:proofErr w:type="spellStart"/>
-      <w:r>
-        <w:rPr>
-          <w:rFonts w:cstheme="minorHAnsi"/>
-          <w:sz w:val="24"/>
-          <w:szCs w:val="24"/>
-        </w:rPr>
-        <w:t>cognito</w:t>
-      </w:r>
-      <w:proofErr w:type="spellEnd"/>
-      <w:r>
-        <w:rPr>
-          <w:rFonts w:cstheme="minorHAnsi"/>
-          <w:sz w:val="24"/>
-          <w:szCs w:val="24"/>
-        </w:rPr>
-        <w:t>.</w:t>
+        <w:t>Scroll up to the username variable. This line grabs the current user that is logged in to cognito.</w:t>
       </w:r>
     </w:p>
     <w:p>
@@ -6275,53 +5737,7 @@
           <w:sz w:val="24"/>
           <w:szCs w:val="24"/>
         </w:rPr>
-        <w:t xml:space="preserve">Scroll up to the </w:t>
-      </w:r>
-      <w:proofErr w:type="spellStart"/>
-      <w:proofErr w:type="gramStart"/>
-      <w:r>
-        <w:rPr>
-          <w:rFonts w:cstheme="minorHAnsi"/>
-          <w:sz w:val="24"/>
-          <w:szCs w:val="24"/>
-        </w:rPr>
-        <w:t>bookAppointment</w:t>
-      </w:r>
-      <w:proofErr w:type="spellEnd"/>
-      <w:r>
-        <w:rPr>
-          <w:rFonts w:cstheme="minorHAnsi"/>
-          <w:sz w:val="24"/>
-          <w:szCs w:val="24"/>
-        </w:rPr>
-        <w:t>(</w:t>
-      </w:r>
-      <w:proofErr w:type="gramEnd"/>
-      <w:r>
-        <w:rPr>
-          <w:rFonts w:cstheme="minorHAnsi"/>
-          <w:sz w:val="24"/>
-          <w:szCs w:val="24"/>
-        </w:rPr>
-        <w:t xml:space="preserve">username, </w:t>
-      </w:r>
-      <w:proofErr w:type="spellStart"/>
-      <w:r>
-        <w:rPr>
-          <w:rFonts w:cstheme="minorHAnsi"/>
-          <w:sz w:val="24"/>
-          <w:szCs w:val="24"/>
-        </w:rPr>
-        <w:t>Btime</w:t>
-      </w:r>
-      <w:proofErr w:type="spellEnd"/>
-      <w:r>
-        <w:rPr>
-          <w:rFonts w:cstheme="minorHAnsi"/>
-          <w:sz w:val="24"/>
-          <w:szCs w:val="24"/>
-        </w:rPr>
-        <w:t>) function</w:t>
+        <w:t>Scroll up to the bookAppointment(username, Btime) function</w:t>
       </w:r>
     </w:p>
     <w:p>
@@ -6383,25 +5799,7 @@
           <w:sz w:val="24"/>
           <w:szCs w:val="24"/>
         </w:rPr>
-        <w:t xml:space="preserve"> Call it waitlist. Use an existing role and select </w:t>
-      </w:r>
-      <w:proofErr w:type="spellStart"/>
-      <w:r>
-        <w:rPr>
-          <w:rFonts w:cstheme="minorHAnsi"/>
-          <w:sz w:val="24"/>
-          <w:szCs w:val="24"/>
-        </w:rPr>
-        <w:t>AppointmentRole</w:t>
-      </w:r>
-      <w:proofErr w:type="spellEnd"/>
-      <w:r>
-        <w:rPr>
-          <w:rFonts w:cstheme="minorHAnsi"/>
-          <w:sz w:val="24"/>
-          <w:szCs w:val="24"/>
-        </w:rPr>
-        <w:t>.</w:t>
+        <w:t xml:space="preserve"> Call it waitlist. Use an existing role and select AppointmentRole.</w:t>
       </w:r>
     </w:p>
     <w:p>
@@ -6531,25 +5929,7 @@
           <w:sz w:val="24"/>
           <w:szCs w:val="24"/>
         </w:rPr>
-        <w:t xml:space="preserve">Make sure the </w:t>
-      </w:r>
-      <w:proofErr w:type="spellStart"/>
-      <w:r>
-        <w:rPr>
-          <w:rFonts w:cstheme="minorHAnsi"/>
-          <w:sz w:val="24"/>
-          <w:szCs w:val="24"/>
-        </w:rPr>
-        <w:t>ses</w:t>
-      </w:r>
-      <w:proofErr w:type="spellEnd"/>
-      <w:r>
-        <w:rPr>
-          <w:rFonts w:cstheme="minorHAnsi"/>
-          <w:sz w:val="24"/>
-          <w:szCs w:val="24"/>
-        </w:rPr>
-        <w:t xml:space="preserve"> region is correct.</w:t>
+        <w:t>Make sure the ses region is correct.</w:t>
       </w:r>
     </w:p>
     <w:p>
@@ -6632,71 +6012,7 @@
           <w:sz w:val="24"/>
           <w:szCs w:val="24"/>
         </w:rPr>
-        <w:t xml:space="preserve">Scroll down to </w:t>
-      </w:r>
-      <w:proofErr w:type="spellStart"/>
-      <w:proofErr w:type="gramStart"/>
-      <w:r>
-        <w:rPr>
-          <w:rFonts w:cstheme="minorHAnsi"/>
-          <w:sz w:val="24"/>
-          <w:szCs w:val="24"/>
-        </w:rPr>
-        <w:t>sendEmail</w:t>
-      </w:r>
-      <w:proofErr w:type="spellEnd"/>
-      <w:r>
-        <w:rPr>
-          <w:rFonts w:cstheme="minorHAnsi"/>
-          <w:sz w:val="24"/>
-          <w:szCs w:val="24"/>
-        </w:rPr>
-        <w:t>(</w:t>
-      </w:r>
-      <w:proofErr w:type="gramEnd"/>
-      <w:r>
-        <w:rPr>
-          <w:rFonts w:cstheme="minorHAnsi"/>
-          <w:sz w:val="24"/>
-          <w:szCs w:val="24"/>
-        </w:rPr>
-        <w:t xml:space="preserve">recipient, </w:t>
-      </w:r>
-      <w:proofErr w:type="spellStart"/>
-      <w:r>
-        <w:rPr>
-          <w:rFonts w:cstheme="minorHAnsi"/>
-          <w:sz w:val="24"/>
-          <w:szCs w:val="24"/>
-        </w:rPr>
-        <w:t>Wtime</w:t>
-      </w:r>
-      <w:proofErr w:type="spellEnd"/>
-      <w:r>
-        <w:rPr>
-          <w:rFonts w:cstheme="minorHAnsi"/>
-          <w:sz w:val="24"/>
-          <w:szCs w:val="24"/>
-        </w:rPr>
-        <w:t xml:space="preserve">). This function sends a confirmation email when the user </w:t>
-      </w:r>
-      <w:proofErr w:type="spellStart"/>
-      <w:r>
-        <w:rPr>
-          <w:rFonts w:cstheme="minorHAnsi"/>
-          <w:sz w:val="24"/>
-          <w:szCs w:val="24"/>
-        </w:rPr>
-        <w:t>waitslists</w:t>
-      </w:r>
-      <w:proofErr w:type="spellEnd"/>
-      <w:r>
-        <w:rPr>
-          <w:rFonts w:cstheme="minorHAnsi"/>
-          <w:sz w:val="24"/>
-          <w:szCs w:val="24"/>
-        </w:rPr>
-        <w:t xml:space="preserve"> for a time slot that is already booked. Replace the source with the SES email.</w:t>
+        <w:t>Scroll down to sendEmail(recipient, Wtime). This function sends a confirmation email when the user waitslists for a time slot that is already booked. Replace the source with the SES email.</w:t>
       </w:r>
     </w:p>
     <w:p>
@@ -6780,25 +6096,7 @@
           <w:sz w:val="24"/>
           <w:szCs w:val="24"/>
         </w:rPr>
-        <w:t xml:space="preserve">Scroll up to the username variable. This line grabs the current user that is logged in to </w:t>
-      </w:r>
-      <w:proofErr w:type="spellStart"/>
-      <w:r>
-        <w:rPr>
-          <w:rFonts w:cstheme="minorHAnsi"/>
-          <w:sz w:val="24"/>
-          <w:szCs w:val="24"/>
-        </w:rPr>
-        <w:t>cognito</w:t>
-      </w:r>
-      <w:proofErr w:type="spellEnd"/>
-      <w:r>
-        <w:rPr>
-          <w:rFonts w:cstheme="minorHAnsi"/>
-          <w:sz w:val="24"/>
-          <w:szCs w:val="24"/>
-        </w:rPr>
-        <w:t>.</w:t>
+        <w:t>Scroll up to the username variable. This line grabs the current user that is logged in to cognito.</w:t>
       </w:r>
     </w:p>
     <w:p>
@@ -6881,53 +6179,7 @@
           <w:sz w:val="24"/>
           <w:szCs w:val="24"/>
         </w:rPr>
-        <w:t xml:space="preserve">Scroll down to </w:t>
-      </w:r>
-      <w:proofErr w:type="spellStart"/>
-      <w:proofErr w:type="gramStart"/>
-      <w:r>
-        <w:rPr>
-          <w:rFonts w:cstheme="minorHAnsi"/>
-          <w:sz w:val="24"/>
-          <w:szCs w:val="24"/>
-        </w:rPr>
-        <w:t>waitList</w:t>
-      </w:r>
-      <w:proofErr w:type="spellEnd"/>
-      <w:r>
-        <w:rPr>
-          <w:rFonts w:cstheme="minorHAnsi"/>
-          <w:sz w:val="24"/>
-          <w:szCs w:val="24"/>
-        </w:rPr>
-        <w:t>(</w:t>
-      </w:r>
-      <w:proofErr w:type="gramEnd"/>
-      <w:r>
-        <w:rPr>
-          <w:rFonts w:cstheme="minorHAnsi"/>
-          <w:sz w:val="24"/>
-          <w:szCs w:val="24"/>
-        </w:rPr>
-        <w:t xml:space="preserve">username, </w:t>
-      </w:r>
-      <w:proofErr w:type="spellStart"/>
-      <w:r>
-        <w:rPr>
-          <w:rFonts w:cstheme="minorHAnsi"/>
-          <w:sz w:val="24"/>
-          <w:szCs w:val="24"/>
-        </w:rPr>
-        <w:t>Wtime</w:t>
-      </w:r>
-      <w:proofErr w:type="spellEnd"/>
-      <w:r>
-        <w:rPr>
-          <w:rFonts w:cstheme="minorHAnsi"/>
-          <w:sz w:val="24"/>
-          <w:szCs w:val="24"/>
-        </w:rPr>
-        <w:t>) function. This function updates the DynamoDB Users table with the time waitlisted when the user signs up for a waitlist.</w:t>
+        <w:t>Scroll down to waitList(username, Wtime) function. This function updates the DynamoDB Users table with the time waitlisted when the user signs up for a waitlist.</w:t>
       </w:r>
     </w:p>
     <w:p>
@@ -7011,43 +6263,7 @@
           <w:szCs w:val="24"/>
         </w:rPr>
         <w:lastRenderedPageBreak/>
-        <w:t xml:space="preserve">Create a new function. Author from scratch and call it </w:t>
-      </w:r>
-      <w:proofErr w:type="spellStart"/>
-      <w:r>
-        <w:rPr>
-          <w:rFonts w:cstheme="minorHAnsi"/>
-          <w:sz w:val="24"/>
-          <w:szCs w:val="24"/>
-        </w:rPr>
-        <w:t>notifywatilisted</w:t>
-      </w:r>
-      <w:proofErr w:type="spellEnd"/>
-      <w:r>
-        <w:rPr>
-          <w:rFonts w:cstheme="minorHAnsi"/>
-          <w:sz w:val="24"/>
-          <w:szCs w:val="24"/>
-        </w:rPr>
-        <w:t xml:space="preserve">. Use an existing role and choose the role </w:t>
-      </w:r>
-      <w:proofErr w:type="spellStart"/>
-      <w:r>
-        <w:rPr>
-          <w:rFonts w:cstheme="minorHAnsi"/>
-          <w:sz w:val="24"/>
-          <w:szCs w:val="24"/>
-        </w:rPr>
-        <w:t>AppointmentRole</w:t>
-      </w:r>
-      <w:proofErr w:type="spellEnd"/>
-      <w:r>
-        <w:rPr>
-          <w:rFonts w:cstheme="minorHAnsi"/>
-          <w:sz w:val="24"/>
-          <w:szCs w:val="24"/>
-        </w:rPr>
-        <w:t>.</w:t>
+        <w:t>Create a new function. Author from scratch and call it notifywatilisted. Use an existing role and choose the role AppointmentRole.</w:t>
       </w:r>
     </w:p>
     <w:p>
@@ -7186,51 +6402,13 @@
         </w:rPr>
         <w:t xml:space="preserve">Scroll to the </w:t>
       </w:r>
-      <w:proofErr w:type="spellStart"/>
-      <w:proofErr w:type="gramStart"/>
-      <w:r>
-        <w:rPr>
-          <w:rFonts w:cstheme="minorHAnsi"/>
-          <w:sz w:val="24"/>
-          <w:szCs w:val="24"/>
-        </w:rPr>
-        <w:t>sendEmail</w:t>
-      </w:r>
-      <w:proofErr w:type="spellEnd"/>
-      <w:r>
-        <w:rPr>
-          <w:rFonts w:cstheme="minorHAnsi"/>
-          <w:sz w:val="24"/>
-          <w:szCs w:val="24"/>
-        </w:rPr>
-        <w:t>(</w:t>
-      </w:r>
-      <w:proofErr w:type="gramEnd"/>
-      <w:r>
-        <w:rPr>
-          <w:rFonts w:cstheme="minorHAnsi"/>
-          <w:sz w:val="24"/>
-          <w:szCs w:val="24"/>
-        </w:rPr>
-        <w:t xml:space="preserve">recipient, </w:t>
-      </w:r>
-      <w:proofErr w:type="spellStart"/>
-      <w:r>
-        <w:rPr>
-          <w:rFonts w:cstheme="minorHAnsi"/>
-          <w:sz w:val="24"/>
-          <w:szCs w:val="24"/>
-        </w:rPr>
-        <w:t>Wtime</w:t>
-      </w:r>
-      <w:proofErr w:type="spellEnd"/>
-      <w:r>
-        <w:rPr>
-          <w:rFonts w:cstheme="minorHAnsi"/>
-          <w:sz w:val="24"/>
-          <w:szCs w:val="24"/>
-        </w:rPr>
-        <w:t>)</w:t>
+      <w:r>
+        <w:rPr>
+          <w:rFonts w:cstheme="minorHAnsi"/>
+          <w:sz w:val="24"/>
+          <w:szCs w:val="24"/>
+        </w:rPr>
+        <w:t>sendEmail(recipient, Wtime)</w:t>
       </w:r>
       <w:r>
         <w:rPr>
@@ -7390,25 +6568,7 @@
           <w:sz w:val="24"/>
           <w:szCs w:val="24"/>
         </w:rPr>
-        <w:t xml:space="preserve"> </w:t>
-      </w:r>
-      <w:proofErr w:type="gramStart"/>
-      <w:r>
-        <w:rPr>
-          <w:rFonts w:cstheme="minorHAnsi"/>
-          <w:sz w:val="24"/>
-          <w:szCs w:val="24"/>
-        </w:rPr>
-        <w:t>Next</w:t>
-      </w:r>
-      <w:proofErr w:type="gramEnd"/>
-      <w:r>
-        <w:rPr>
-          <w:rFonts w:cstheme="minorHAnsi"/>
-          <w:sz w:val="24"/>
-          <w:szCs w:val="24"/>
-        </w:rPr>
-        <w:t xml:space="preserve"> we will be deploying an API Gateway in order to expose our lambda functions that we have just built.  Go to the API Gateway section in AWS.  </w:t>
+        <w:t xml:space="preserve"> Next we will be deploying an API Gateway in order to expose our lambda functions that we have just built.  Go to the API Gateway section in AWS.  </w:t>
       </w:r>
     </w:p>
     <w:p>
@@ -7511,25 +6671,7 @@
           <w:szCs w:val="24"/>
         </w:rPr>
         <w:lastRenderedPageBreak/>
-        <w:t xml:space="preserve">Give your </w:t>
-      </w:r>
-      <w:proofErr w:type="spellStart"/>
-      <w:r>
-        <w:rPr>
-          <w:rFonts w:cstheme="minorHAnsi"/>
-          <w:sz w:val="24"/>
-          <w:szCs w:val="24"/>
-        </w:rPr>
-        <w:t>api</w:t>
-      </w:r>
-      <w:proofErr w:type="spellEnd"/>
-      <w:r>
-        <w:rPr>
-          <w:rFonts w:cstheme="minorHAnsi"/>
-          <w:sz w:val="24"/>
-          <w:szCs w:val="24"/>
-        </w:rPr>
-        <w:t xml:space="preserve"> a name and a description</w:t>
+        <w:t>Give your api a name and a description</w:t>
       </w:r>
       <w:r>
         <w:rPr>
@@ -7624,25 +6766,7 @@
           <w:sz w:val="24"/>
           <w:szCs w:val="24"/>
         </w:rPr>
-        <w:t xml:space="preserve">Create a resource and name it </w:t>
-      </w:r>
-      <w:proofErr w:type="gramStart"/>
-      <w:r>
-        <w:rPr>
-          <w:rFonts w:cstheme="minorHAnsi"/>
-          <w:sz w:val="24"/>
-          <w:szCs w:val="24"/>
-        </w:rPr>
-        <w:t>book</w:t>
-      </w:r>
-      <w:proofErr w:type="gramEnd"/>
-      <w:r>
-        <w:rPr>
-          <w:rFonts w:cstheme="minorHAnsi"/>
-          <w:sz w:val="24"/>
-          <w:szCs w:val="24"/>
-        </w:rPr>
-        <w:t xml:space="preserve">.  Enable API Gateway CORS.  </w:t>
+        <w:t xml:space="preserve">Create a resource and name it book.  Enable API Gateway CORS.  </w:t>
       </w:r>
       <w:r>
         <w:rPr>
@@ -7913,25 +7037,7 @@
           <w:sz w:val="24"/>
           <w:szCs w:val="24"/>
         </w:rPr>
-        <w:t xml:space="preserve">Make sure /book is selected now and create a new method under the </w:t>
-      </w:r>
-      <w:proofErr w:type="gramStart"/>
-      <w:r>
-        <w:rPr>
-          <w:rFonts w:cstheme="minorHAnsi"/>
-          <w:sz w:val="24"/>
-          <w:szCs w:val="24"/>
-        </w:rPr>
-        <w:t>actions</w:t>
-      </w:r>
-      <w:proofErr w:type="gramEnd"/>
-      <w:r>
-        <w:rPr>
-          <w:rFonts w:cstheme="minorHAnsi"/>
-          <w:sz w:val="24"/>
-          <w:szCs w:val="24"/>
-        </w:rPr>
-        <w:t xml:space="preserve"> dropdown menu</w:t>
+        <w:t>Make sure /book is selected now and create a new method under the actions dropdown menu</w:t>
       </w:r>
       <w:r>
         <w:rPr>
@@ -8554,25 +7660,7 @@
           <w:sz w:val="24"/>
           <w:szCs w:val="24"/>
         </w:rPr>
-        <w:t xml:space="preserve"> You can test this </w:t>
-      </w:r>
-      <w:proofErr w:type="spellStart"/>
-      <w:r>
-        <w:rPr>
-          <w:rFonts w:cstheme="minorHAnsi"/>
-          <w:sz w:val="24"/>
-          <w:szCs w:val="24"/>
-        </w:rPr>
-        <w:t>api</w:t>
-      </w:r>
-      <w:proofErr w:type="spellEnd"/>
-      <w:r>
-        <w:rPr>
-          <w:rFonts w:cstheme="minorHAnsi"/>
-          <w:sz w:val="24"/>
-          <w:szCs w:val="24"/>
-        </w:rPr>
-        <w:t xml:space="preserve"> by going to your Dynamo DB</w:t>
+        <w:t xml:space="preserve"> You can test this api by going to your Dynamo DB</w:t>
       </w:r>
       <w:r>
         <w:rPr>
@@ -8646,25 +7734,7 @@
           <w:szCs w:val="24"/>
         </w:rPr>
         <w:lastRenderedPageBreak/>
-        <w:t xml:space="preserve">  "</w:t>
-      </w:r>
-      <w:proofErr w:type="spellStart"/>
-      <w:r>
-        <w:rPr>
-          <w:rFonts w:cstheme="minorHAnsi"/>
-          <w:sz w:val="24"/>
-          <w:szCs w:val="24"/>
-        </w:rPr>
-        <w:t>Wtime</w:t>
-      </w:r>
-      <w:proofErr w:type="spellEnd"/>
-      <w:r>
-        <w:rPr>
-          <w:rFonts w:cstheme="minorHAnsi"/>
-          <w:sz w:val="24"/>
-          <w:szCs w:val="24"/>
-        </w:rPr>
-        <w:t>": "9-10",</w:t>
+        <w:t xml:space="preserve">  "Wtime": "9-10",</w:t>
       </w:r>
     </w:p>
     <w:p>
@@ -8873,43 +7943,7 @@
           <w:szCs w:val="24"/>
         </w:rPr>
         <w:lastRenderedPageBreak/>
-        <w:t xml:space="preserve"> Hit test and the one line you </w:t>
-      </w:r>
-      <w:proofErr w:type="gramStart"/>
-      <w:r>
-        <w:rPr>
-          <w:rFonts w:cstheme="minorHAnsi"/>
-          <w:sz w:val="24"/>
-          <w:szCs w:val="24"/>
-        </w:rPr>
-        <w:t>entered into</w:t>
-      </w:r>
-      <w:proofErr w:type="gramEnd"/>
-      <w:r>
-        <w:rPr>
-          <w:rFonts w:cstheme="minorHAnsi"/>
-          <w:sz w:val="24"/>
-          <w:szCs w:val="24"/>
-        </w:rPr>
-        <w:t xml:space="preserve"> the </w:t>
-      </w:r>
-      <w:proofErr w:type="spellStart"/>
-      <w:r>
-        <w:rPr>
-          <w:rFonts w:cstheme="minorHAnsi"/>
-          <w:sz w:val="24"/>
-          <w:szCs w:val="24"/>
-        </w:rPr>
-        <w:t>dynamodb</w:t>
-      </w:r>
-      <w:proofErr w:type="spellEnd"/>
-      <w:r>
-        <w:rPr>
-          <w:rFonts w:cstheme="minorHAnsi"/>
-          <w:sz w:val="24"/>
-          <w:szCs w:val="24"/>
-        </w:rPr>
-        <w:t xml:space="preserve"> should appear.  </w:t>
+        <w:t xml:space="preserve"> Hit test and the one line you entered into the dynamodb should appear.  </w:t>
       </w:r>
       <w:r>
         <w:rPr>
@@ -9091,25 +8125,7 @@
           <w:szCs w:val="24"/>
         </w:rPr>
         <w:lastRenderedPageBreak/>
-        <w:t xml:space="preserve"> Create a resource called </w:t>
-      </w:r>
-      <w:proofErr w:type="spellStart"/>
-      <w:r>
-        <w:rPr>
-          <w:rFonts w:cstheme="minorHAnsi"/>
-          <w:sz w:val="24"/>
-          <w:szCs w:val="24"/>
-        </w:rPr>
-        <w:t>notifywaitlist</w:t>
-      </w:r>
-      <w:proofErr w:type="spellEnd"/>
-      <w:r>
-        <w:rPr>
-          <w:rFonts w:cstheme="minorHAnsi"/>
-          <w:sz w:val="24"/>
-          <w:szCs w:val="24"/>
-        </w:rPr>
-        <w:t xml:space="preserve">, enable API Gateway CORS and hit create resource.  </w:t>
+        <w:t xml:space="preserve"> Create a resource called notifywaitlist, enable API Gateway CORS and hit create resource.  </w:t>
       </w:r>
       <w:r>
         <w:rPr>
@@ -9204,25 +8220,7 @@
           <w:sz w:val="24"/>
           <w:szCs w:val="24"/>
         </w:rPr>
-        <w:t xml:space="preserve">.  Select use Lambda Proxy Integration and select the Lambda function </w:t>
-      </w:r>
-      <w:proofErr w:type="spellStart"/>
-      <w:r>
-        <w:rPr>
-          <w:rFonts w:cstheme="minorHAnsi"/>
-          <w:sz w:val="24"/>
-          <w:szCs w:val="24"/>
-        </w:rPr>
-        <w:t>notifywaitlisted</w:t>
-      </w:r>
-      <w:proofErr w:type="spellEnd"/>
-      <w:r>
-        <w:rPr>
-          <w:rFonts w:cstheme="minorHAnsi"/>
-          <w:sz w:val="24"/>
-          <w:szCs w:val="24"/>
-        </w:rPr>
-        <w:t xml:space="preserve"> and save.</w:t>
+        <w:t>.  Select use Lambda Proxy Integration and select the Lambda function notifywaitlisted and save.</w:t>
       </w:r>
       <w:r>
         <w:rPr>
@@ -9804,25 +8802,7 @@
           <w:sz w:val="24"/>
           <w:szCs w:val="24"/>
         </w:rPr>
-        <w:t xml:space="preserve"> Your </w:t>
-      </w:r>
-      <w:proofErr w:type="spellStart"/>
-      <w:r>
-        <w:rPr>
-          <w:rFonts w:cstheme="minorHAnsi"/>
-          <w:sz w:val="24"/>
-          <w:szCs w:val="24"/>
-        </w:rPr>
-        <w:t>api</w:t>
-      </w:r>
-      <w:proofErr w:type="spellEnd"/>
-      <w:r>
-        <w:rPr>
-          <w:rFonts w:cstheme="minorHAnsi"/>
-          <w:sz w:val="24"/>
-          <w:szCs w:val="24"/>
-        </w:rPr>
-        <w:t xml:space="preserve"> gateway should now look like this</w:t>
+        <w:t xml:space="preserve"> Your api gateway should now look like this</w:t>
       </w:r>
     </w:p>
     <w:p>
@@ -9921,16 +8901,7 @@
           <w:sz w:val="24"/>
           <w:szCs w:val="24"/>
         </w:rPr>
-        <w:t xml:space="preserve">POST and GET, select method response and add these response headers for 200 </w:t>
-      </w:r>
-      <w:proofErr w:type="gramStart"/>
-      <w:r>
-        <w:rPr>
-          <w:rFonts w:cstheme="minorHAnsi"/>
-          <w:sz w:val="24"/>
-          <w:szCs w:val="24"/>
-        </w:rPr>
-        <w:t xml:space="preserve">–  </w:t>
+        <w:t xml:space="preserve">POST and GET, select method response and add these response headers for 200 –  </w:t>
       </w:r>
       <w:r>
         <w:rPr>
@@ -9940,18 +8911,7 @@
           <w:szCs w:val="21"/>
           <w:shd w:val="clear" w:color="auto" w:fill="FFFFFF"/>
         </w:rPr>
-        <w:t>Access</w:t>
-      </w:r>
-      <w:proofErr w:type="gramEnd"/>
-      <w:r>
-        <w:rPr>
-          <w:rFonts w:ascii="Arial" w:hAnsi="Arial" w:cs="Arial"/>
-          <w:color w:val="444444"/>
-          <w:sz w:val="21"/>
-          <w:szCs w:val="21"/>
-          <w:shd w:val="clear" w:color="auto" w:fill="FFFFFF"/>
-        </w:rPr>
-        <w:t>-Control-Allow-Headers, Access-Control-Allow-Methods, Access-Control-Allow-Origin</w:t>
+        <w:t>Access-Control-Allow-Headers, Access-Control-Allow-Methods, Access-Control-Allow-Origin</w:t>
       </w:r>
     </w:p>
     <w:p>
@@ -10052,25 +9012,7 @@
           <w:sz w:val="24"/>
           <w:szCs w:val="24"/>
         </w:rPr>
-        <w:t xml:space="preserve">On the get method for /home select enable </w:t>
-      </w:r>
-      <w:proofErr w:type="spellStart"/>
-      <w:r>
-        <w:rPr>
-          <w:rFonts w:cstheme="minorHAnsi"/>
-          <w:sz w:val="24"/>
-          <w:szCs w:val="24"/>
-        </w:rPr>
-        <w:t>cors</w:t>
-      </w:r>
-      <w:proofErr w:type="spellEnd"/>
-      <w:r>
-        <w:rPr>
-          <w:rFonts w:cstheme="minorHAnsi"/>
-          <w:sz w:val="24"/>
-          <w:szCs w:val="24"/>
-        </w:rPr>
-        <w:t xml:space="preserve"> and accept the defaults</w:t>
+        <w:t>On the get method for /home select enable cors and accept the defaults</w:t>
       </w:r>
     </w:p>
     <w:p>
@@ -10218,25 +9160,7 @@
           <w:szCs w:val="24"/>
         </w:rPr>
         <w:lastRenderedPageBreak/>
-        <w:t xml:space="preserve"> Click the actions dropdown on your API and deploy your </w:t>
-      </w:r>
-      <w:proofErr w:type="spellStart"/>
-      <w:r>
-        <w:rPr>
-          <w:rFonts w:cstheme="minorHAnsi"/>
-          <w:sz w:val="24"/>
-          <w:szCs w:val="24"/>
-        </w:rPr>
-        <w:t>api</w:t>
-      </w:r>
-      <w:proofErr w:type="spellEnd"/>
-      <w:r>
-        <w:rPr>
-          <w:rFonts w:cstheme="minorHAnsi"/>
-          <w:sz w:val="24"/>
-          <w:szCs w:val="24"/>
-        </w:rPr>
-        <w:t>.  Type in “prod” for the stage name</w:t>
+        <w:t xml:space="preserve"> Click the actions dropdown on your API and deploy your api.  Type in “prod” for the stage name</w:t>
       </w:r>
       <w:r>
         <w:rPr>
@@ -10338,25 +9262,7 @@
           <w:sz w:val="24"/>
           <w:szCs w:val="24"/>
         </w:rPr>
-        <w:t xml:space="preserve">Download the config.js file from your s3 bucket in the </w:t>
-      </w:r>
-      <w:proofErr w:type="spellStart"/>
-      <w:r>
-        <w:rPr>
-          <w:rFonts w:cstheme="minorHAnsi"/>
-          <w:sz w:val="24"/>
-          <w:szCs w:val="24"/>
-        </w:rPr>
-        <w:t>js</w:t>
-      </w:r>
-      <w:proofErr w:type="spellEnd"/>
-      <w:r>
-        <w:rPr>
-          <w:rFonts w:cstheme="minorHAnsi"/>
-          <w:sz w:val="24"/>
-          <w:szCs w:val="24"/>
-        </w:rPr>
-        <w:t xml:space="preserve"> folder.</w:t>
+        <w:t>Download the config.js file from your s3 bucket in the js folder.</w:t>
       </w:r>
     </w:p>
     <w:p>
@@ -10379,25 +9285,7 @@
           <w:sz w:val="24"/>
           <w:szCs w:val="24"/>
         </w:rPr>
-        <w:t xml:space="preserve">Change the invoke </w:t>
-      </w:r>
-      <w:proofErr w:type="spellStart"/>
-      <w:r>
-        <w:rPr>
-          <w:rFonts w:cstheme="minorHAnsi"/>
-          <w:sz w:val="24"/>
-          <w:szCs w:val="24"/>
-        </w:rPr>
-        <w:t>url</w:t>
-      </w:r>
-      <w:proofErr w:type="spellEnd"/>
-      <w:r>
-        <w:rPr>
-          <w:rFonts w:cstheme="minorHAnsi"/>
-          <w:sz w:val="24"/>
-          <w:szCs w:val="24"/>
-        </w:rPr>
-        <w:t xml:space="preserve"> to the one you got from your API gateway in step 85</w:t>
+        <w:t>Change the invoke url to the one you got from your API gateway in step 85</w:t>
       </w:r>
     </w:p>
     <w:p>
@@ -10480,25 +9368,7 @@
           <w:sz w:val="24"/>
           <w:szCs w:val="24"/>
         </w:rPr>
-        <w:t xml:space="preserve">Reupload the new config.js file onto your s3 bucket </w:t>
-      </w:r>
-      <w:proofErr w:type="spellStart"/>
-      <w:r>
-        <w:rPr>
-          <w:rFonts w:cstheme="minorHAnsi"/>
-          <w:sz w:val="24"/>
-          <w:szCs w:val="24"/>
-        </w:rPr>
-        <w:t>js</w:t>
-      </w:r>
-      <w:proofErr w:type="spellEnd"/>
-      <w:r>
-        <w:rPr>
-          <w:rFonts w:cstheme="minorHAnsi"/>
-          <w:sz w:val="24"/>
-          <w:szCs w:val="24"/>
-        </w:rPr>
-        <w:t xml:space="preserve"> folder.  </w:t>
+        <w:t xml:space="preserve">Reupload the new config.js file onto your s3 bucket js folder.  </w:t>
       </w:r>
     </w:p>
     <w:p>
@@ -10521,6 +9391,265 @@
           <w:sz w:val="24"/>
           <w:szCs w:val="24"/>
         </w:rPr>
+        <w:t xml:space="preserve">Take a look at the Book.js file, the onload method helps generate the initial list of available times and by removing the booked times from the full list of available times.  It </w:t>
+      </w:r>
+      <w:r>
+        <w:rPr>
+          <w:rFonts w:cstheme="minorHAnsi"/>
+          <w:sz w:val="24"/>
+          <w:szCs w:val="24"/>
+        </w:rPr>
+        <w:lastRenderedPageBreak/>
+        <w:t xml:space="preserve">grabs the booked times from the /home path from the API gateway we connected with the invoke url put in earlier.    </w:t>
+      </w:r>
+      <w:r>
+        <w:rPr>
+          <w:rFonts w:cstheme="minorHAnsi"/>
+          <w:noProof/>
+          <w:sz w:val="24"/>
+          <w:szCs w:val="24"/>
+        </w:rPr>
+        <w:drawing>
+          <wp:inline distT="0" distB="0" distL="0" distR="0" wp14:anchorId="3528A22F" wp14:editId="2F1454E4">
+            <wp:extent cx="5943600" cy="4953000"/>
+            <wp:effectExtent l="0" t="0" r="0" b="0"/>
+            <wp:docPr id="33" name="Picture 33"/>
+            <wp:cNvGraphicFramePr>
+              <a:graphicFrameLocks xmlns:a="http://schemas.openxmlformats.org/drawingml/2006/main" noChangeAspect="1"/>
+            </wp:cNvGraphicFramePr>
+            <a:graphic xmlns:a="http://schemas.openxmlformats.org/drawingml/2006/main">
+              <a:graphicData uri="http://schemas.openxmlformats.org/drawingml/2006/picture">
+                <pic:pic xmlns:pic="http://schemas.openxmlformats.org/drawingml/2006/picture">
+                  <pic:nvPicPr>
+                    <pic:cNvPr id="0" name="Picture 1"/>
+                    <pic:cNvPicPr>
+                      <a:picLocks noChangeAspect="1" noChangeArrowheads="1"/>
+                    </pic:cNvPicPr>
+                  </pic:nvPicPr>
+                  <pic:blipFill>
+                    <a:blip r:embed="rId83">
+                      <a:extLst>
+                        <a:ext uri="{28A0092B-C50C-407E-A947-70E740481C1C}">
+                          <a14:useLocalDpi xmlns:a14="http://schemas.microsoft.com/office/drawing/2010/main" val="0"/>
+                        </a:ext>
+                      </a:extLst>
+                    </a:blip>
+                    <a:srcRect/>
+                    <a:stretch>
+                      <a:fillRect/>
+                    </a:stretch>
+                  </pic:blipFill>
+                  <pic:spPr bwMode="auto">
+                    <a:xfrm>
+                      <a:off x="0" y="0"/>
+                      <a:ext cx="5943600" cy="4953000"/>
+                    </a:xfrm>
+                    <a:prstGeom prst="rect">
+                      <a:avLst/>
+                    </a:prstGeom>
+                    <a:noFill/>
+                    <a:ln>
+                      <a:noFill/>
+                    </a:ln>
+                  </pic:spPr>
+                </pic:pic>
+              </a:graphicData>
+            </a:graphic>
+          </wp:inline>
+        </w:drawing>
+      </w:r>
+    </w:p>
+    <w:p>
+      <w:pPr>
+        <w:pStyle w:val="ListParagraph"/>
+        <w:numPr>
+          <w:ilvl w:val="0"/>
+          <w:numId w:val="4"/>
+        </w:numPr>
+        <w:spacing w:line="480" w:lineRule="auto"/>
+        <w:rPr>
+          <w:rFonts w:cstheme="minorHAnsi"/>
+          <w:sz w:val="24"/>
+          <w:szCs w:val="24"/>
+        </w:rPr>
+      </w:pPr>
+      <w:r>
+        <w:rPr>
+          <w:rFonts w:cstheme="minorHAnsi"/>
+          <w:sz w:val="24"/>
+          <w:szCs w:val="24"/>
+        </w:rPr>
+        <w:t xml:space="preserve">The checkBooking function grabs from the same api but takes the wait time instead and if it matches up an available time with the wait time for a user then the user will be </w:t>
+      </w:r>
+      <w:r>
+        <w:rPr>
+          <w:rFonts w:cstheme="minorHAnsi"/>
+          <w:sz w:val="24"/>
+          <w:szCs w:val="24"/>
+        </w:rPr>
+        <w:lastRenderedPageBreak/>
+        <w:t xml:space="preserve">emailed an alert.   </w:t>
+      </w:r>
+      <w:r>
+        <w:rPr>
+          <w:rFonts w:cstheme="minorHAnsi"/>
+          <w:noProof/>
+          <w:sz w:val="24"/>
+          <w:szCs w:val="24"/>
+        </w:rPr>
+        <w:drawing>
+          <wp:inline distT="0" distB="0" distL="0" distR="0" wp14:anchorId="6253EAFF" wp14:editId="5B338CEB">
+            <wp:extent cx="5934075" cy="6772275"/>
+            <wp:effectExtent l="0" t="0" r="9525" b="9525"/>
+            <wp:docPr id="39" name="Picture 39"/>
+            <wp:cNvGraphicFramePr>
+              <a:graphicFrameLocks xmlns:a="http://schemas.openxmlformats.org/drawingml/2006/main" noChangeAspect="1"/>
+            </wp:cNvGraphicFramePr>
+            <a:graphic xmlns:a="http://schemas.openxmlformats.org/drawingml/2006/main">
+              <a:graphicData uri="http://schemas.openxmlformats.org/drawingml/2006/picture">
+                <pic:pic xmlns:pic="http://schemas.openxmlformats.org/drawingml/2006/picture">
+                  <pic:nvPicPr>
+                    <pic:cNvPr id="0" name="Picture 3"/>
+                    <pic:cNvPicPr>
+                      <a:picLocks noChangeAspect="1" noChangeArrowheads="1"/>
+                    </pic:cNvPicPr>
+                  </pic:nvPicPr>
+                  <pic:blipFill>
+                    <a:blip r:embed="rId84">
+                      <a:extLst>
+                        <a:ext uri="{28A0092B-C50C-407E-A947-70E740481C1C}">
+                          <a14:useLocalDpi xmlns:a14="http://schemas.microsoft.com/office/drawing/2010/main" val="0"/>
+                        </a:ext>
+                      </a:extLst>
+                    </a:blip>
+                    <a:srcRect/>
+                    <a:stretch>
+                      <a:fillRect/>
+                    </a:stretch>
+                  </pic:blipFill>
+                  <pic:spPr bwMode="auto">
+                    <a:xfrm>
+                      <a:off x="0" y="0"/>
+                      <a:ext cx="5934075" cy="6772275"/>
+                    </a:xfrm>
+                    <a:prstGeom prst="rect">
+                      <a:avLst/>
+                    </a:prstGeom>
+                    <a:noFill/>
+                    <a:ln>
+                      <a:noFill/>
+                    </a:ln>
+                  </pic:spPr>
+                </pic:pic>
+              </a:graphicData>
+            </a:graphic>
+          </wp:inline>
+        </w:drawing>
+      </w:r>
+    </w:p>
+    <w:p>
+      <w:pPr>
+        <w:pStyle w:val="ListParagraph"/>
+        <w:numPr>
+          <w:ilvl w:val="0"/>
+          <w:numId w:val="4"/>
+        </w:numPr>
+        <w:spacing w:line="480" w:lineRule="auto"/>
+        <w:rPr>
+          <w:rFonts w:cstheme="minorHAnsi"/>
+          <w:sz w:val="24"/>
+          <w:szCs w:val="24"/>
+        </w:rPr>
+      </w:pPr>
+      <w:r>
+        <w:rPr>
+          <w:rFonts w:cstheme="minorHAnsi"/>
+          <w:sz w:val="24"/>
+          <w:szCs w:val="24"/>
+        </w:rPr>
+        <w:lastRenderedPageBreak/>
+        <w:t xml:space="preserve">requestAppointment and requestWaitlist both use the API to post a book time and a wait time to the DynamoDB.  </w:t>
+      </w:r>
+      <w:r>
+        <w:rPr>
+          <w:rFonts w:cstheme="minorHAnsi"/>
+          <w:noProof/>
+          <w:sz w:val="24"/>
+          <w:szCs w:val="24"/>
+        </w:rPr>
+        <w:drawing>
+          <wp:inline distT="0" distB="0" distL="0" distR="0" wp14:anchorId="0E57FC84" wp14:editId="2A2B36DF">
+            <wp:extent cx="5248275" cy="7400925"/>
+            <wp:effectExtent l="0" t="0" r="9525" b="9525"/>
+            <wp:docPr id="56" name="Picture 56"/>
+            <wp:cNvGraphicFramePr>
+              <a:graphicFrameLocks xmlns:a="http://schemas.openxmlformats.org/drawingml/2006/main" noChangeAspect="1"/>
+            </wp:cNvGraphicFramePr>
+            <a:graphic xmlns:a="http://schemas.openxmlformats.org/drawingml/2006/main">
+              <a:graphicData uri="http://schemas.openxmlformats.org/drawingml/2006/picture">
+                <pic:pic xmlns:pic="http://schemas.openxmlformats.org/drawingml/2006/picture">
+                  <pic:nvPicPr>
+                    <pic:cNvPr id="0" name="Picture 4"/>
+                    <pic:cNvPicPr>
+                      <a:picLocks noChangeAspect="1" noChangeArrowheads="1"/>
+                    </pic:cNvPicPr>
+                  </pic:nvPicPr>
+                  <pic:blipFill>
+                    <a:blip r:embed="rId85">
+                      <a:extLst>
+                        <a:ext uri="{28A0092B-C50C-407E-A947-70E740481C1C}">
+                          <a14:useLocalDpi xmlns:a14="http://schemas.microsoft.com/office/drawing/2010/main" val="0"/>
+                        </a:ext>
+                      </a:extLst>
+                    </a:blip>
+                    <a:srcRect/>
+                    <a:stretch>
+                      <a:fillRect/>
+                    </a:stretch>
+                  </pic:blipFill>
+                  <pic:spPr bwMode="auto">
+                    <a:xfrm>
+                      <a:off x="0" y="0"/>
+                      <a:ext cx="5248275" cy="7400925"/>
+                    </a:xfrm>
+                    <a:prstGeom prst="rect">
+                      <a:avLst/>
+                    </a:prstGeom>
+                    <a:noFill/>
+                    <a:ln>
+                      <a:noFill/>
+                    </a:ln>
+                  </pic:spPr>
+                </pic:pic>
+              </a:graphicData>
+            </a:graphic>
+          </wp:inline>
+        </w:drawing>
+      </w:r>
+      <w:bookmarkStart w:id="0" w:name="_GoBack"/>
+      <w:bookmarkEnd w:id="0"/>
+    </w:p>
+    <w:p>
+      <w:pPr>
+        <w:pStyle w:val="ListParagraph"/>
+        <w:numPr>
+          <w:ilvl w:val="0"/>
+          <w:numId w:val="4"/>
+        </w:numPr>
+        <w:spacing w:line="480" w:lineRule="auto"/>
+        <w:rPr>
+          <w:rFonts w:cstheme="minorHAnsi"/>
+          <w:sz w:val="24"/>
+          <w:szCs w:val="24"/>
+        </w:rPr>
+      </w:pPr>
+      <w:r>
+        <w:rPr>
+          <w:rFonts w:cstheme="minorHAnsi"/>
+          <w:sz w:val="24"/>
+          <w:szCs w:val="24"/>
+        </w:rPr>
+        <w:lastRenderedPageBreak/>
         <w:t>Go back to the static web app from the s3 bucket.</w:t>
       </w:r>
     </w:p>
@@ -10567,7 +9696,6 @@
           <w:sz w:val="24"/>
           <w:szCs w:val="24"/>
         </w:rPr>
-        <w:lastRenderedPageBreak/>
         <w:t>If it redirects to /signin.html, login again with your account.</w:t>
       </w:r>
     </w:p>
@@ -10604,7 +9732,7 @@
                     <pic:cNvPicPr/>
                   </pic:nvPicPr>
                   <pic:blipFill>
-                    <a:blip r:embed="rId83">
+                    <a:blip r:embed="rId86">
                       <a:extLst>
                         <a:ext uri="{28A0092B-C50C-407E-A947-70E740481C1C}">
                           <a14:useLocalDpi xmlns:a14="http://schemas.microsoft.com/office/drawing/2010/main" val="0"/>
@@ -10675,25 +9803,7 @@
           <w:sz w:val="24"/>
           <w:szCs w:val="24"/>
         </w:rPr>
-        <w:t xml:space="preserve"> Clicking book should call the /book POST method from the </w:t>
-      </w:r>
-      <w:proofErr w:type="spellStart"/>
-      <w:r>
-        <w:rPr>
-          <w:rFonts w:cstheme="minorHAnsi"/>
-          <w:sz w:val="24"/>
-          <w:szCs w:val="24"/>
-        </w:rPr>
-        <w:t>api</w:t>
-      </w:r>
-      <w:proofErr w:type="spellEnd"/>
-      <w:r>
-        <w:rPr>
-          <w:rFonts w:cstheme="minorHAnsi"/>
-          <w:sz w:val="24"/>
-          <w:szCs w:val="24"/>
-        </w:rPr>
-        <w:t xml:space="preserve"> gateway which goes to the book lambda function.</w:t>
+        <w:t xml:space="preserve"> Clicking book should call the /book POST method from the api gateway which goes to the book lambda function.</w:t>
       </w:r>
     </w:p>
     <w:p>
@@ -10737,7 +9847,7 @@
                     <pic:cNvPicPr/>
                   </pic:nvPicPr>
                   <pic:blipFill>
-                    <a:blip r:embed="rId84">
+                    <a:blip r:embed="rId87">
                       <a:extLst>
                         <a:ext uri="{28A0092B-C50C-407E-A947-70E740481C1C}">
                           <a14:useLocalDpi xmlns:a14="http://schemas.microsoft.com/office/drawing/2010/main" val="0"/>
@@ -10799,7 +9909,7 @@
                     </pic:cNvPicPr>
                   </pic:nvPicPr>
                   <pic:blipFill>
-                    <a:blip r:embed="rId85">
+                    <a:blip r:embed="rId88">
                       <a:extLst>
                         <a:ext uri="{28A0092B-C50C-407E-A947-70E740481C1C}">
                           <a14:useLocalDpi xmlns:a14="http://schemas.microsoft.com/office/drawing/2010/main" val="0"/>
@@ -10887,7 +9997,7 @@
                     <pic:cNvPicPr/>
                   </pic:nvPicPr>
                   <pic:blipFill>
-                    <a:blip r:embed="rId86">
+                    <a:blip r:embed="rId89">
                       <a:extLst>
                         <a:ext uri="{28A0092B-C50C-407E-A947-70E740481C1C}">
                           <a14:useLocalDpi xmlns:a14="http://schemas.microsoft.com/office/drawing/2010/main" val="0"/>
@@ -10971,7 +10081,7 @@
                     <pic:cNvPicPr/>
                   </pic:nvPicPr>
                   <pic:blipFill>
-                    <a:blip r:embed="rId87">
+                    <a:blip r:embed="rId90">
                       <a:extLst>
                         <a:ext uri="{28A0092B-C50C-407E-A947-70E740481C1C}">
                           <a14:useLocalDpi xmlns:a14="http://schemas.microsoft.com/office/drawing/2010/main" val="0"/>
@@ -11076,7 +10186,7 @@
                     </pic:cNvPicPr>
                   </pic:nvPicPr>
                   <pic:blipFill>
-                    <a:blip r:embed="rId88">
+                    <a:blip r:embed="rId91">
                       <a:extLst>
                         <a:ext uri="{28A0092B-C50C-407E-A947-70E740481C1C}">
                           <a14:useLocalDpi xmlns:a14="http://schemas.microsoft.com/office/drawing/2010/main" val="0"/>
@@ -11160,25 +10270,7 @@
           <w:sz w:val="24"/>
           <w:szCs w:val="24"/>
         </w:rPr>
-        <w:t xml:space="preserve">. This should call /waitlist POST from the </w:t>
-      </w:r>
-      <w:proofErr w:type="spellStart"/>
-      <w:r>
-        <w:rPr>
-          <w:rFonts w:cstheme="minorHAnsi"/>
-          <w:sz w:val="24"/>
-          <w:szCs w:val="24"/>
-        </w:rPr>
-        <w:t>api</w:t>
-      </w:r>
-      <w:proofErr w:type="spellEnd"/>
-      <w:r>
-        <w:rPr>
-          <w:rFonts w:cstheme="minorHAnsi"/>
-          <w:sz w:val="24"/>
-          <w:szCs w:val="24"/>
-        </w:rPr>
-        <w:t xml:space="preserve"> gateway which points to the waitlist lambda function. The email with that signed up for the waitlist should see a confirmation email</w:t>
+        <w:t>. This should call /waitlist POST from the api gateway which points to the waitlist lambda function. The email with that signed up for the waitlist should see a confirmation email</w:t>
       </w:r>
       <w:r>
         <w:rPr>
@@ -11205,7 +10297,7 @@
                     </pic:cNvPicPr>
                   </pic:nvPicPr>
                   <pic:blipFill>
-                    <a:blip r:embed="rId89">
+                    <a:blip r:embed="rId92">
                       <a:extLst>
                         <a:ext uri="{28A0092B-C50C-407E-A947-70E740481C1C}">
                           <a14:useLocalDpi xmlns:a14="http://schemas.microsoft.com/office/drawing/2010/main" val="0"/>
@@ -11270,7 +10362,7 @@
                     <pic:cNvPicPr/>
                   </pic:nvPicPr>
                   <pic:blipFill>
-                    <a:blip r:embed="rId90">
+                    <a:blip r:embed="rId93">
                       <a:extLst>
                         <a:ext uri="{28A0092B-C50C-407E-A947-70E740481C1C}">
                           <a14:useLocalDpi xmlns:a14="http://schemas.microsoft.com/office/drawing/2010/main" val="0"/>
@@ -11342,7 +10434,7 @@
                     <pic:cNvPicPr/>
                   </pic:nvPicPr>
                   <pic:blipFill>
-                    <a:blip r:embed="rId91">
+                    <a:blip r:embed="rId94">
                       <a:extLst>
                         <a:ext uri="{28A0092B-C50C-407E-A947-70E740481C1C}">
                           <a14:useLocalDpi xmlns:a14="http://schemas.microsoft.com/office/drawing/2010/main" val="0"/>
@@ -11439,7 +10531,7 @@
                     <pic:cNvPicPr/>
                   </pic:nvPicPr>
                   <pic:blipFill>
-                    <a:blip r:embed="rId92">
+                    <a:blip r:embed="rId95">
                       <a:extLst>
                         <a:ext uri="{28A0092B-C50C-407E-A947-70E740481C1C}">
                           <a14:useLocalDpi xmlns:a14="http://schemas.microsoft.com/office/drawing/2010/main" val="0"/>
@@ -11486,87 +10578,15 @@
           <w:sz w:val="24"/>
           <w:szCs w:val="24"/>
         </w:rPr>
-        <w:t xml:space="preserve">Go back to the booking website and click on the email </w:t>
-      </w:r>
-      <w:proofErr w:type="spellStart"/>
-      <w:r>
-        <w:rPr>
-          <w:rFonts w:cstheme="minorHAnsi"/>
-          <w:sz w:val="24"/>
-          <w:szCs w:val="24"/>
-        </w:rPr>
-        <w:t>notifactions</w:t>
-      </w:r>
-      <w:proofErr w:type="spellEnd"/>
-      <w:r>
-        <w:rPr>
-          <w:rFonts w:cstheme="minorHAnsi"/>
-          <w:sz w:val="24"/>
-          <w:szCs w:val="24"/>
-        </w:rPr>
-        <w:t xml:space="preserve"> for available time slot button, this should send an email to your second account since it was waitlisted by now that slot is available.  </w:t>
-      </w:r>
-      <w:r>
-        <w:rPr>
-          <w:rFonts w:cstheme="minorHAnsi"/>
-          <w:sz w:val="24"/>
-          <w:szCs w:val="24"/>
-        </w:rPr>
-        <w:t>That should call /</w:t>
-      </w:r>
-      <w:proofErr w:type="spellStart"/>
-      <w:r>
-        <w:rPr>
-          <w:rFonts w:cstheme="minorHAnsi"/>
-          <w:sz w:val="24"/>
-          <w:szCs w:val="24"/>
-        </w:rPr>
-        <w:t>notifywaitlist</w:t>
-      </w:r>
-      <w:proofErr w:type="spellEnd"/>
-      <w:r>
-        <w:rPr>
-          <w:rFonts w:cstheme="minorHAnsi"/>
-          <w:sz w:val="24"/>
-          <w:szCs w:val="24"/>
-        </w:rPr>
-        <w:t xml:space="preserve"> from the </w:t>
-      </w:r>
-      <w:proofErr w:type="spellStart"/>
-      <w:r>
-        <w:rPr>
-          <w:rFonts w:cstheme="minorHAnsi"/>
-          <w:sz w:val="24"/>
-          <w:szCs w:val="24"/>
-        </w:rPr>
-        <w:t>api</w:t>
-      </w:r>
-      <w:proofErr w:type="spellEnd"/>
-      <w:r>
-        <w:rPr>
-          <w:rFonts w:cstheme="minorHAnsi"/>
-          <w:sz w:val="24"/>
-          <w:szCs w:val="24"/>
-        </w:rPr>
-        <w:t xml:space="preserve"> gateway which points to the </w:t>
-      </w:r>
-      <w:proofErr w:type="spellStart"/>
-      <w:r>
-        <w:rPr>
-          <w:rFonts w:cstheme="minorHAnsi"/>
-          <w:sz w:val="24"/>
-          <w:szCs w:val="24"/>
-        </w:rPr>
-        <w:t>notifywaitlist</w:t>
-      </w:r>
-      <w:proofErr w:type="spellEnd"/>
-      <w:r>
-        <w:rPr>
-          <w:rFonts w:cstheme="minorHAnsi"/>
-          <w:sz w:val="24"/>
-          <w:szCs w:val="24"/>
-        </w:rPr>
-        <w:t xml:space="preserve"> lambda function.</w:t>
+        <w:t xml:space="preserve">Go back to the booking website and click on the email notifactions for available time slot button, this should send an email to your second account since it was waitlisted by now that slot is available.  </w:t>
+      </w:r>
+      <w:r>
+        <w:rPr>
+          <w:rFonts w:cstheme="minorHAnsi"/>
+          <w:sz w:val="24"/>
+          <w:szCs w:val="24"/>
+        </w:rPr>
+        <w:t>That should call /notifywaitlist from the api gateway which points to the notifywaitlist lambda function.</w:t>
       </w:r>
     </w:p>
     <w:p>
@@ -11604,7 +10624,7 @@
                     </pic:cNvPicPr>
                   </pic:nvPicPr>
                   <pic:blipFill>
-                    <a:blip r:embed="rId93">
+                    <a:blip r:embed="rId96">
                       <a:extLst>
                         <a:ext uri="{28A0092B-C50C-407E-A947-70E740481C1C}">
                           <a14:useLocalDpi xmlns:a14="http://schemas.microsoft.com/office/drawing/2010/main" val="0"/>
@@ -11691,7 +10711,7 @@
                     </pic:cNvPicPr>
                   </pic:nvPicPr>
                   <pic:blipFill>
-                    <a:blip r:embed="rId94">
+                    <a:blip r:embed="rId97">
                       <a:extLst>
                         <a:ext uri="{28A0092B-C50C-407E-A947-70E740481C1C}">
                           <a14:useLocalDpi xmlns:a14="http://schemas.microsoft.com/office/drawing/2010/main" val="0"/>
@@ -11755,8 +10775,6 @@
           <w:szCs w:val="24"/>
         </w:rPr>
       </w:pPr>
-      <w:bookmarkStart w:id="0" w:name="_GoBack"/>
-      <w:bookmarkEnd w:id="0"/>
     </w:p>
     <w:p>
       <w:pPr>
@@ -13509,7 +12527,7 @@
 </file>
 
 <file path=customXml/itemProps1.xml><?xml version="1.0" encoding="utf-8"?>
-<ds:datastoreItem xmlns:ds="http://schemas.openxmlformats.org/officeDocument/2006/customXml" ds:itemID="{A0E22A48-60A4-4354-AA58-3F49770F67D9}">
+<ds:datastoreItem xmlns:ds="http://schemas.openxmlformats.org/officeDocument/2006/customXml" ds:itemID="{D5EE9C7E-3A54-49A4-BDD5-4ED5FEDDC016}">
   <ds:schemaRefs>
     <ds:schemaRef ds:uri="http://schemas.openxmlformats.org/officeDocument/2006/bibliography"/>
   </ds:schemaRefs>

</xml_diff>